<commit_message>
mise en page cdc
</commit_message>
<xml_diff>
--- a/Documentation/cdc-site.docx
+++ b/Documentation/cdc-site.docx
@@ -1030,6 +1030,7 @@
           <w:numId w:val="7"/>
         </w:numPr>
         <w:spacing w:after="160"/>
+        <w:jc w:val="both"/>
         <w:rPr>
           <w:rFonts w:ascii="Helvetica" w:eastAsia="Helvetica" w:hAnsi="Helvetica" w:cs="Helvetica"/>
         </w:rPr>
@@ -1061,6 +1062,7 @@
           <w:numId w:val="7"/>
         </w:numPr>
         <w:spacing w:after="160"/>
+        <w:jc w:val="both"/>
         <w:rPr>
           <w:rFonts w:ascii="Helvetica" w:eastAsia="Helvetica" w:hAnsi="Helvetica" w:cs="Helvetica"/>
         </w:rPr>
@@ -1098,6 +1100,7 @@
           <w:numId w:val="7"/>
         </w:numPr>
         <w:spacing w:after="160"/>
+        <w:jc w:val="both"/>
         <w:rPr>
           <w:rFonts w:ascii="Helvetica" w:eastAsia="Helvetica" w:hAnsi="Helvetica" w:cs="Helvetica"/>
         </w:rPr>
@@ -1146,6 +1149,7 @@
           <w:numId w:val="7"/>
         </w:numPr>
         <w:spacing w:after="160"/>
+        <w:jc w:val="both"/>
         <w:rPr>
           <w:rFonts w:ascii="Helvetica" w:eastAsia="Helvetica" w:hAnsi="Helvetica" w:cs="Helvetica"/>
         </w:rPr>
@@ -1239,6 +1243,7 @@
           <w:numId w:val="7"/>
         </w:numPr>
         <w:spacing w:after="160"/>
+        <w:jc w:val="both"/>
         <w:rPr>
           <w:rFonts w:ascii="Helvetica" w:eastAsia="Helvetica" w:hAnsi="Helvetica" w:cs="Helvetica"/>
         </w:rPr>
@@ -1302,6 +1307,7 @@
           <w:numId w:val="7"/>
         </w:numPr>
         <w:spacing w:after="160"/>
+        <w:jc w:val="both"/>
         <w:rPr>
           <w:rFonts w:ascii="Helvetica" w:eastAsia="Helvetica" w:hAnsi="Helvetica" w:cs="Helvetica"/>
         </w:rPr>
@@ -1321,6 +1327,7 @@
           <w:numId w:val="7"/>
         </w:numPr>
         <w:spacing w:after="160"/>
+        <w:jc w:val="both"/>
         <w:rPr>
           <w:rFonts w:ascii="Helvetica" w:eastAsia="Helvetica" w:hAnsi="Helvetica" w:cs="Helvetica"/>
         </w:rPr>
@@ -1335,13 +1342,7 @@
         <w:rPr>
           <w:rFonts w:ascii="Helvetica" w:hAnsi="Helvetica"/>
         </w:rPr>
-        <w:t>permet</w:t>
-      </w:r>
-      <w:r>
-        <w:rPr>
-          <w:rFonts w:ascii="Helvetica" w:hAnsi="Helvetica"/>
-        </w:rPr>
-        <w:t xml:space="preserve"> à un utilisateur de faire une simulation du TEMI avec les coefficients de </w:t>
+        <w:t xml:space="preserve">permet à un utilisateur de faire une simulation du TEMI avec les coefficients de </w:t>
       </w:r>
       <w:proofErr w:type="spellStart"/>
       <w:r>
@@ -1366,6 +1367,7 @@
           <w:numId w:val="7"/>
         </w:numPr>
         <w:spacing w:after="160"/>
+        <w:jc w:val="both"/>
         <w:rPr>
           <w:rFonts w:ascii="Helvetica" w:eastAsia="Helvetica" w:hAnsi="Helvetica" w:cs="Helvetica"/>
         </w:rPr>
@@ -1388,6 +1390,7 @@
         <w:pStyle w:val="Corps"/>
         <w:spacing w:after="160"/>
         <w:ind w:left="720" w:firstLine="720"/>
+        <w:jc w:val="both"/>
         <w:rPr>
           <w:rFonts w:ascii="Helvetica" w:eastAsia="Helvetica" w:hAnsi="Helvetica" w:cs="Helvetica"/>
         </w:rPr>
@@ -1422,6 +1425,7 @@
         <w:pStyle w:val="Corps"/>
         <w:spacing w:after="160"/>
         <w:ind w:left="1440"/>
+        <w:jc w:val="both"/>
         <w:rPr>
           <w:rFonts w:ascii="Helvetica" w:eastAsia="Helvetica" w:hAnsi="Helvetica" w:cs="Helvetica"/>
         </w:rPr>
@@ -1449,6 +1453,7 @@
           <w:numId w:val="7"/>
         </w:numPr>
         <w:spacing w:after="160"/>
+        <w:jc w:val="both"/>
         <w:rPr>
           <w:rFonts w:ascii="Helvetica" w:eastAsia="Helvetica" w:hAnsi="Helvetica" w:cs="Helvetica"/>
         </w:rPr>
@@ -1477,6 +1482,7 @@
         <w:pStyle w:val="Corps"/>
         <w:spacing w:after="160"/>
         <w:ind w:left="720" w:firstLine="720"/>
+        <w:jc w:val="both"/>
         <w:rPr>
           <w:rFonts w:ascii="Helvetica" w:eastAsia="Helvetica" w:hAnsi="Helvetica" w:cs="Helvetica"/>
         </w:rPr>
@@ -1496,6 +1502,7 @@
         <w:pStyle w:val="Corps"/>
         <w:spacing w:after="160"/>
         <w:ind w:left="1440"/>
+        <w:jc w:val="both"/>
         <w:rPr>
           <w:rFonts w:ascii="Helvetica" w:eastAsia="Helvetica" w:hAnsi="Helvetica" w:cs="Helvetica"/>
         </w:rPr>
@@ -1515,6 +1522,27 @@
           <w:numId w:val="7"/>
         </w:numPr>
         <w:spacing w:after="160"/>
+        <w:jc w:val="both"/>
+        <w:rPr>
+          <w:rFonts w:ascii="Helvetica" w:eastAsia="Helvetica" w:hAnsi="Helvetica" w:cs="Helvetica"/>
+        </w:rPr>
+      </w:pPr>
+      <w:r>
+        <w:rPr>
+          <w:rFonts w:ascii="Helvetica" w:eastAsia="Helvetica" w:hAnsi="Helvetica" w:cs="Helvetica"/>
+        </w:rPr>
+        <w:t>Le projet est mis en place à partir d’un modèle développé sur Excel par le CERDI, il consiste à mettre en place le modèle Excel sur une interface WEB, (en faire une page internet).</w:t>
+      </w:r>
+    </w:p>
+    <w:p>
+      <w:pPr>
+        <w:pStyle w:val="Corps"/>
+        <w:numPr>
+          <w:ilvl w:val="0"/>
+          <w:numId w:val="7"/>
+        </w:numPr>
+        <w:spacing w:after="160"/>
+        <w:jc w:val="both"/>
         <w:rPr>
           <w:rFonts w:ascii="Helvetica" w:eastAsia="Helvetica" w:hAnsi="Helvetica" w:cs="Helvetica"/>
         </w:rPr>
@@ -1566,7 +1594,6 @@
           <w:rFonts w:ascii="Helvetica" w:hAnsi="Helvetica"/>
           <w:color w:val="3762A2"/>
         </w:rPr>
-        <w:lastRenderedPageBreak/>
         <w:t>A. 1. Les objectifs du site :</w:t>
       </w:r>
     </w:p>
@@ -1651,7 +1678,23 @@
           <w:sz w:val="26"/>
           <w:szCs w:val="26"/>
         </w:rPr>
-        <w:t xml:space="preserve"> République de Centrafrique, Tchad). Il pourra être étendu aux autre pays de l’espace OHADA.</w:t>
+        <w:t xml:space="preserve"> République de Centrafrique, Tchad). Il pourra</w:t>
+      </w:r>
+      <w:r>
+        <w:rPr>
+          <w:rFonts w:ascii="Helvetica" w:hAnsi="Helvetica" w:cs="Helvetica"/>
+          <w:sz w:val="26"/>
+          <w:szCs w:val="26"/>
+        </w:rPr>
+        <w:t>it</w:t>
+      </w:r>
+      <w:r>
+        <w:rPr>
+          <w:rFonts w:ascii="Helvetica" w:hAnsi="Helvetica" w:cs="Helvetica"/>
+          <w:sz w:val="26"/>
+          <w:szCs w:val="26"/>
+        </w:rPr>
+        <w:t xml:space="preserve"> être étendu aux autre pays de l’espace OHADA.</w:t>
       </w:r>
     </w:p>
     <w:p>
@@ -1671,6 +1714,7 @@
           <w:tab w:val="left" w:pos="7788"/>
           <w:tab w:val="left" w:pos="8496"/>
         </w:tabs>
+        <w:jc w:val="both"/>
         <w:rPr>
           <w:rFonts w:ascii="Helvetica" w:eastAsia="Helvetica" w:hAnsi="Helvetica" w:cs="Helvetica"/>
           <w:u w:color="000000"/>
@@ -1688,21 +1732,14 @@
           <w:rFonts w:ascii="Helvetica" w:eastAsia="Helvetica" w:hAnsi="Helvetica" w:cs="Helvetica"/>
           <w:u w:color="000000"/>
         </w:rPr>
-        <w:t>une meilleure visibilité</w:t>
-      </w:r>
-      <w:r>
-        <w:rPr>
-          <w:rFonts w:ascii="Helvetica" w:eastAsia="Helvetica" w:hAnsi="Helvetica" w:cs="Helvetica"/>
-          <w:u w:color="000000"/>
-        </w:rPr>
-        <w:t xml:space="preserve"> </w:t>
-      </w:r>
-      <w:r>
-        <w:rPr>
-          <w:rFonts w:ascii="Helvetica" w:eastAsia="Helvetica" w:hAnsi="Helvetica" w:cs="Helvetica"/>
-          <w:u w:color="000000"/>
-        </w:rPr>
-        <w:t>auprès des entreprises intéressées pour s’installer dans ces pays</w:t>
+        <w:t>un</w:t>
+      </w:r>
+      <w:r>
+        <w:rPr>
+          <w:rFonts w:ascii="Helvetica" w:eastAsia="Helvetica" w:hAnsi="Helvetica" w:cs="Helvetica"/>
+          <w:u w:color="000000"/>
+        </w:rPr>
+        <w:t xml:space="preserve"> meilleur accès à ce modèle pour les personnes qui y sont intéressé.</w:t>
       </w:r>
     </w:p>
     <w:p>
@@ -1899,6 +1936,7 @@
           <w:tab w:val="left" w:pos="7788"/>
           <w:tab w:val="left" w:pos="8496"/>
         </w:tabs>
+        <w:jc w:val="both"/>
         <w:rPr>
           <w:rFonts w:ascii="Helvetica" w:hAnsi="Helvetica" w:cs="Helvetica"/>
         </w:rPr>
@@ -1908,7 +1946,21 @@
           <w:rFonts w:ascii="Helvetica" w:hAnsi="Helvetica"/>
           <w:u w:color="000000"/>
         </w:rPr>
-        <w:t xml:space="preserve">Les Cibles de ce projet sont donc des entrepreneurs, des entreprises qui souhaites s’installés dans les pays d’Afriques </w:t>
+        <w:t>Les Cibles de ce projet sont donc des entrepreneurs, des entre</w:t>
+      </w:r>
+      <w:r>
+        <w:rPr>
+          <w:rFonts w:ascii="Helvetica" w:hAnsi="Helvetica"/>
+          <w:u w:color="000000"/>
+        </w:rPr>
+        <w:t>prises qui souhaitent s’installer</w:t>
+      </w:r>
+      <w:r>
+        <w:rPr>
+          <w:rFonts w:ascii="Helvetica" w:hAnsi="Helvetica"/>
+          <w:u w:color="000000"/>
+        </w:rPr>
+        <w:t xml:space="preserve"> dans les pays d’Afriques </w:t>
       </w:r>
       <w:r>
         <w:rPr>
@@ -1956,7 +2008,19 @@
         <w:rPr>
           <w:rFonts w:ascii="Helvetica" w:hAnsi="Helvetica" w:cs="Helvetica"/>
         </w:rPr>
-        <w:t>) afin de leur permettre de savoir dans quels pays il vaudrait mieux installées l’entreprise,</w:t>
+        <w:t>) afin de leur permettre de savoir dans quels pays</w:t>
+      </w:r>
+      <w:r>
+        <w:rPr>
+          <w:rFonts w:ascii="Helvetica" w:hAnsi="Helvetica" w:cs="Helvetica"/>
+        </w:rPr>
+        <w:t>, d’un point de vue fiscal,</w:t>
+      </w:r>
+      <w:r>
+        <w:rPr>
+          <w:rFonts w:ascii="Helvetica" w:hAnsi="Helvetica" w:cs="Helvetica"/>
+        </w:rPr>
+        <w:t xml:space="preserve"> il vaudrait mieux installées l’entreprise,</w:t>
       </w:r>
     </w:p>
     <w:p>
@@ -1976,6 +2040,7 @@
           <w:tab w:val="left" w:pos="7788"/>
           <w:tab w:val="left" w:pos="8496"/>
         </w:tabs>
+        <w:jc w:val="both"/>
         <w:rPr>
           <w:rFonts w:ascii="Helvetica" w:hAnsi="Helvetica" w:cs="Helvetica"/>
         </w:rPr>
@@ -2010,6 +2075,7 @@
           <w:tab w:val="left" w:pos="7788"/>
           <w:tab w:val="left" w:pos="8496"/>
         </w:tabs>
+        <w:jc w:val="both"/>
         <w:rPr>
           <w:rFonts w:ascii="Helvetica" w:hAnsi="Helvetica" w:cs="Helvetica"/>
         </w:rPr>
@@ -2037,26 +2103,6 @@
           <w:rFonts w:ascii="Helvetica" w:hAnsi="Helvetica"/>
           <w:color w:val="3762A2"/>
         </w:rPr>
-      </w:pPr>
-    </w:p>
-    <w:p>
-      <w:pPr>
-        <w:pStyle w:val="Corps"/>
-      </w:pPr>
-    </w:p>
-    <w:p>
-      <w:pPr>
-        <w:pStyle w:val="Corps"/>
-      </w:pPr>
-    </w:p>
-    <w:p>
-      <w:pPr>
-        <w:pStyle w:val="Corps"/>
-      </w:pPr>
-    </w:p>
-    <w:p>
-      <w:pPr>
-        <w:pStyle w:val="Corps"/>
       </w:pPr>
     </w:p>
     <w:p>
@@ -2079,6 +2125,11 @@
     </w:p>
     <w:p>
       <w:pPr>
+        <w:pStyle w:val="Corps"/>
+      </w:pPr>
+    </w:p>
+    <w:p>
+      <w:pPr>
         <w:pStyle w:val="Sous-section2"/>
         <w:rPr>
           <w:rFonts w:ascii="Helvetica" w:eastAsia="Helvetica" w:hAnsi="Helvetica" w:cs="Helvetica"/>
@@ -2090,6 +2141,7 @@
           <w:rFonts w:ascii="Helvetica" w:hAnsi="Helvetica"/>
           <w:color w:val="3762A2"/>
         </w:rPr>
+        <w:lastRenderedPageBreak/>
         <w:t>A. 3. Les objectifs quantitatifs :</w:t>
       </w:r>
     </w:p>
@@ -2120,16 +2172,178 @@
       <w:pPr>
         <w:pStyle w:val="Corps"/>
         <w:spacing w:after="160"/>
-        <w:ind w:left="340"/>
-        <w:rPr>
-          <w:rFonts w:ascii="Helvetica" w:hAnsi="Helvetica"/>
-        </w:rPr>
-      </w:pPr>
-      <w:r>
-        <w:rPr>
-          <w:rFonts w:ascii="Helvetica" w:hAnsi="Helvetica"/>
-        </w:rPr>
-        <w:t>Le site est constitué de 3 pages :</w:t>
+        <w:jc w:val="both"/>
+        <w:rPr>
+          <w:rFonts w:ascii="Helvetica" w:hAnsi="Helvetica"/>
+        </w:rPr>
+      </w:pPr>
+      <w:r>
+        <w:rPr>
+          <w:rFonts w:ascii="Helvetica" w:hAnsi="Helvetica"/>
+        </w:rPr>
+        <w:t xml:space="preserve">Le </w:t>
+      </w:r>
+      <w:r>
+        <w:rPr>
+          <w:rFonts w:ascii="Helvetica" w:hAnsi="Helvetica"/>
+        </w:rPr>
+        <w:t>site est constitué de 3 pages :</w:t>
+      </w:r>
+    </w:p>
+    <w:p>
+      <w:pPr>
+        <w:pStyle w:val="Corps"/>
+        <w:spacing w:after="160"/>
+        <w:jc w:val="both"/>
+        <w:rPr>
+          <w:rFonts w:ascii="Helvetica" w:eastAsia="Helvetica" w:hAnsi="Helvetica" w:cs="Helvetica"/>
+        </w:rPr>
+      </w:pPr>
+      <w:r>
+        <w:rPr>
+          <w:rFonts w:ascii="Helvetica" w:eastAsia="Helvetica" w:hAnsi="Helvetica" w:cs="Helvetica"/>
+        </w:rPr>
+        <w:t>La première sera constitué d’un formulaire avec les paramètres d’entrées</w:t>
+      </w:r>
+    </w:p>
+    <w:p>
+      <w:pPr>
+        <w:pStyle w:val="Corps"/>
+        <w:spacing w:after="160"/>
+        <w:jc w:val="both"/>
+        <w:rPr>
+          <w:rFonts w:ascii="Helvetica" w:eastAsia="Helvetica" w:hAnsi="Helvetica" w:cs="Helvetica"/>
+        </w:rPr>
+      </w:pPr>
+      <w:r>
+        <w:rPr>
+          <w:rFonts w:ascii="Helvetica" w:eastAsia="Helvetica" w:hAnsi="Helvetica" w:cs="Helvetica"/>
+        </w:rPr>
+        <w:t xml:space="preserve">Dès que ce formulaire sera validé, il y aura u récapitulatif des données de l’entreprise simulée avec les coefficients de </w:t>
+      </w:r>
+      <w:proofErr w:type="spellStart"/>
+      <w:r>
+        <w:rPr>
+          <w:rFonts w:ascii="Helvetica" w:eastAsia="Helvetica" w:hAnsi="Helvetica" w:cs="Helvetica"/>
+        </w:rPr>
+        <w:t>Dj</w:t>
+      </w:r>
+      <w:r>
+        <w:rPr>
+          <w:rFonts w:ascii="Helvetica" w:eastAsia="Helvetica" w:hAnsi="Helvetica" w:cs="Helvetica"/>
+        </w:rPr>
+        <w:t>ankov</w:t>
+      </w:r>
+      <w:proofErr w:type="spellEnd"/>
+      <w:r>
+        <w:rPr>
+          <w:rFonts w:ascii="Helvetica" w:eastAsia="Helvetica" w:hAnsi="Helvetica" w:cs="Helvetica"/>
+        </w:rPr>
+        <w:t xml:space="preserve"> ainsi que les données fisc</w:t>
+      </w:r>
+      <w:r>
+        <w:rPr>
+          <w:rFonts w:ascii="Helvetica" w:eastAsia="Helvetica" w:hAnsi="Helvetica" w:cs="Helvetica"/>
+        </w:rPr>
+        <w:t>ales du</w:t>
+      </w:r>
+      <w:r>
+        <w:rPr>
+          <w:rFonts w:ascii="Helvetica" w:eastAsia="Helvetica" w:hAnsi="Helvetica" w:cs="Helvetica"/>
+        </w:rPr>
+        <w:t xml:space="preserve"> pays sélectionnée.</w:t>
+      </w:r>
+    </w:p>
+    <w:p>
+      <w:pPr>
+        <w:pStyle w:val="Corps"/>
+        <w:spacing w:after="160"/>
+        <w:jc w:val="both"/>
+        <w:rPr>
+          <w:rFonts w:ascii="Helvetica" w:eastAsia="Helvetica" w:hAnsi="Helvetica" w:cs="Helvetica"/>
+        </w:rPr>
+      </w:pPr>
+      <w:r>
+        <w:rPr>
+          <w:rFonts w:ascii="Helvetica" w:eastAsia="Helvetica" w:hAnsi="Helvetica" w:cs="Helvetica"/>
+        </w:rPr>
+        <w:t>Une deuxième page avec le modèle en lui-même de l’entreprise en fonction du pays, elle permettra de voir le TEMI ainsi que les flux de trésoreries généré par l’entreprise ainsi que les Valeurs actuels Nettes généré par ces derniers.</w:t>
+      </w:r>
+    </w:p>
+    <w:p>
+      <w:pPr>
+        <w:pStyle w:val="Corps"/>
+        <w:spacing w:after="160"/>
+        <w:jc w:val="both"/>
+        <w:rPr>
+          <w:rFonts w:ascii="Helvetica" w:eastAsia="Helvetica" w:hAnsi="Helvetica" w:cs="Helvetica"/>
+        </w:rPr>
+      </w:pPr>
+      <w:r>
+        <w:rPr>
+          <w:rFonts w:ascii="Helvetica" w:eastAsia="Helvetica" w:hAnsi="Helvetica" w:cs="Helvetica"/>
+        </w:rPr>
+        <w:t>Une troisième page qui générera un graphique avec les pourcentages du taux effectif moyen d’imposition de différent</w:t>
+      </w:r>
+      <w:r>
+        <w:rPr>
+          <w:rFonts w:ascii="Helvetica" w:eastAsia="Helvetica" w:hAnsi="Helvetica" w:cs="Helvetica"/>
+        </w:rPr>
+        <w:t xml:space="preserve"> pays et entreprises sélectionnés</w:t>
+      </w:r>
+      <w:r>
+        <w:rPr>
+          <w:rFonts w:ascii="Helvetica" w:eastAsia="Helvetica" w:hAnsi="Helvetica" w:cs="Helvetica"/>
+        </w:rPr>
+        <w:t xml:space="preserve"> </w:t>
+      </w:r>
+      <w:r>
+        <w:rPr>
+          <w:rFonts w:ascii="Helvetica" w:eastAsia="Helvetica" w:hAnsi="Helvetica" w:cs="Helvetica"/>
+        </w:rPr>
+        <w:t xml:space="preserve">préalablement </w:t>
+      </w:r>
+      <w:r>
+        <w:rPr>
+          <w:rFonts w:ascii="Helvetica" w:eastAsia="Helvetica" w:hAnsi="Helvetica" w:cs="Helvetica"/>
+        </w:rPr>
+        <w:t>dans un nouveau formulair</w:t>
+      </w:r>
+      <w:r>
+        <w:rPr>
+          <w:rFonts w:ascii="Helvetica" w:eastAsia="Helvetica" w:hAnsi="Helvetica" w:cs="Helvetica"/>
+        </w:rPr>
+        <w:t>e. Ce graphique sera accompagné d’un tableau des</w:t>
+      </w:r>
+      <w:r>
+        <w:rPr>
+          <w:rFonts w:ascii="Helvetica" w:eastAsia="Helvetica" w:hAnsi="Helvetica" w:cs="Helvetica"/>
+        </w:rPr>
+        <w:t xml:space="preserve"> valeur</w:t>
+      </w:r>
+      <w:r>
+        <w:rPr>
+          <w:rFonts w:ascii="Helvetica" w:eastAsia="Helvetica" w:hAnsi="Helvetica" w:cs="Helvetica"/>
+        </w:rPr>
+        <w:t>s</w:t>
+      </w:r>
+      <w:r>
+        <w:rPr>
+          <w:rFonts w:ascii="Helvetica" w:eastAsia="Helvetica" w:hAnsi="Helvetica" w:cs="Helvetica"/>
+        </w:rPr>
+        <w:t xml:space="preserve"> d</w:t>
+      </w:r>
+      <w:r>
+        <w:rPr>
+          <w:rFonts w:ascii="Helvetica" w:eastAsia="Helvetica" w:hAnsi="Helvetica" w:cs="Helvetica"/>
+        </w:rPr>
+        <w:t xml:space="preserve">e TEMI qui pourraient être récupérés </w:t>
+      </w:r>
+      <w:r>
+        <w:rPr>
+          <w:rFonts w:ascii="Helvetica" w:eastAsia="Helvetica" w:hAnsi="Helvetica" w:cs="Helvetica"/>
+        </w:rPr>
+        <w:t>sur Excel.</w:t>
       </w:r>
     </w:p>
     <w:p>
@@ -2137,116 +2351,48 @@
         <w:pStyle w:val="Corps"/>
         <w:spacing w:after="160"/>
         <w:ind w:left="340"/>
-        <w:rPr>
-          <w:rFonts w:ascii="Helvetica" w:eastAsia="Helvetica" w:hAnsi="Helvetica" w:cs="Helvetica"/>
-        </w:rPr>
-      </w:pPr>
-      <w:r>
-        <w:rPr>
-          <w:rFonts w:ascii="Helvetica" w:eastAsia="Helvetica" w:hAnsi="Helvetica" w:cs="Helvetica"/>
-        </w:rPr>
-        <w:t>La première sera constitué d’un formulaire avec les paramètres d’entrées</w:t>
-      </w:r>
+        <w:jc w:val="both"/>
+        <w:rPr>
+          <w:rFonts w:ascii="Helvetica" w:eastAsia="Helvetica" w:hAnsi="Helvetica" w:cs="Helvetica"/>
+        </w:rPr>
+      </w:pPr>
     </w:p>
     <w:p>
       <w:pPr>
         <w:pStyle w:val="Corps"/>
         <w:spacing w:after="160"/>
         <w:ind w:left="340"/>
-        <w:rPr>
-          <w:rFonts w:ascii="Helvetica" w:eastAsia="Helvetica" w:hAnsi="Helvetica" w:cs="Helvetica"/>
-        </w:rPr>
-      </w:pPr>
-      <w:r>
-        <w:rPr>
-          <w:rFonts w:ascii="Helvetica" w:eastAsia="Helvetica" w:hAnsi="Helvetica" w:cs="Helvetica"/>
-        </w:rPr>
-        <w:t xml:space="preserve">Dès que ce formulaire sera validé, il y aura u récapitulatif des données de l’entreprise simulée avec les coefficients de </w:t>
+        <w:jc w:val="both"/>
+        <w:rPr>
+          <w:rFonts w:ascii="Helvetica" w:eastAsia="Helvetica" w:hAnsi="Helvetica" w:cs="Helvetica"/>
+        </w:rPr>
+      </w:pPr>
+    </w:p>
+    <w:p>
+      <w:pPr>
+        <w:pStyle w:val="Corps"/>
+        <w:spacing w:after="160"/>
+        <w:jc w:val="both"/>
+        <w:rPr>
+          <w:rFonts w:ascii="Helvetica" w:eastAsia="Helvetica" w:hAnsi="Helvetica" w:cs="Helvetica"/>
+        </w:rPr>
+      </w:pPr>
+      <w:r>
+        <w:rPr>
+          <w:rFonts w:ascii="Helvetica" w:hAnsi="Helvetica"/>
+        </w:rPr>
+        <w:t xml:space="preserve">L’objectif du modèle est de permettre à un utilisateur de faire une simulation du TEMI avec les coefficients de </w:t>
       </w:r>
       <w:proofErr w:type="spellStart"/>
       <w:r>
         <w:rPr>
-          <w:rFonts w:ascii="Helvetica" w:eastAsia="Helvetica" w:hAnsi="Helvetica" w:cs="Helvetica"/>
+          <w:rFonts w:ascii="Helvetica" w:hAnsi="Helvetica"/>
         </w:rPr>
         <w:t>Djankov</w:t>
       </w:r>
       <w:proofErr w:type="spellEnd"/>
       <w:r>
         <w:rPr>
-          <w:rFonts w:ascii="Helvetica" w:eastAsia="Helvetica" w:hAnsi="Helvetica" w:cs="Helvetica"/>
-        </w:rPr>
-        <w:t xml:space="preserve"> ainsi que les données fiscales du</w:t>
-      </w:r>
-      <w:r>
-        <w:rPr>
-          <w:rFonts w:ascii="Helvetica" w:eastAsia="Helvetica" w:hAnsi="Helvetica" w:cs="Helvetica"/>
-        </w:rPr>
-        <w:t xml:space="preserve"> pays sélectionnée.</w:t>
-      </w:r>
-    </w:p>
-    <w:p>
-      <w:pPr>
-        <w:pStyle w:val="Corps"/>
-        <w:spacing w:after="160"/>
-        <w:ind w:left="340"/>
-        <w:rPr>
-          <w:rFonts w:ascii="Helvetica" w:eastAsia="Helvetica" w:hAnsi="Helvetica" w:cs="Helvetica"/>
-        </w:rPr>
-      </w:pPr>
-      <w:r>
-        <w:rPr>
-          <w:rFonts w:ascii="Helvetica" w:eastAsia="Helvetica" w:hAnsi="Helvetica" w:cs="Helvetica"/>
-        </w:rPr>
-        <w:t>Une deuxième page avec le modèle en lui-même de l’entreprise en fonction du pays, elle permettra de voir le TEMI ainsi que les flux de trésoreries généré par l’entreprise ainsi que les Valeurs actuels Nettes généré par ces derniers.</w:t>
-      </w:r>
-    </w:p>
-    <w:p>
-      <w:pPr>
-        <w:pStyle w:val="Corps"/>
-        <w:spacing w:after="160"/>
-        <w:ind w:left="340"/>
-        <w:rPr>
-          <w:rFonts w:ascii="Helvetica" w:eastAsia="Helvetica" w:hAnsi="Helvetica" w:cs="Helvetica"/>
-        </w:rPr>
-      </w:pPr>
-      <w:r>
-        <w:rPr>
-          <w:rFonts w:ascii="Helvetica" w:eastAsia="Helvetica" w:hAnsi="Helvetica" w:cs="Helvetica"/>
-        </w:rPr>
-        <w:t>Une troisième page qui générera un graphique avec les pourcentages du taux effectif moyen d’imposition de différent pays et entreprise sélectionner dans un nouveau formulaire. Ce graphique sera accompagnée d’un tableau de la valeur des TEMI qui pourrait être sorti sur Excel.</w:t>
-      </w:r>
-    </w:p>
-    <w:p>
-      <w:pPr>
-        <w:pStyle w:val="Corps"/>
-        <w:spacing w:after="160"/>
-        <w:ind w:left="340"/>
-        <w:rPr>
-          <w:rFonts w:ascii="Helvetica" w:eastAsia="Helvetica" w:hAnsi="Helvetica" w:cs="Helvetica"/>
-        </w:rPr>
-      </w:pPr>
-      <w:r>
-        <w:rPr>
-          <w:rFonts w:ascii="Helvetica" w:hAnsi="Helvetica"/>
-        </w:rPr>
-        <w:t>L’</w:t>
-      </w:r>
-      <w:r>
-        <w:rPr>
-          <w:rFonts w:ascii="Helvetica" w:hAnsi="Helvetica"/>
-        </w:rPr>
-        <w:t xml:space="preserve">objectif du modèle est de permettre à un utilisateur de faire une simulation du TEMI avec les coefficients de </w:t>
-      </w:r>
-      <w:proofErr w:type="spellStart"/>
-      <w:r>
-        <w:rPr>
-          <w:rFonts w:ascii="Helvetica" w:hAnsi="Helvetica"/>
-        </w:rPr>
-        <w:t>Djankov</w:t>
-      </w:r>
-      <w:proofErr w:type="spellEnd"/>
-      <w:r>
-        <w:rPr>
           <w:rFonts w:ascii="Helvetica" w:hAnsi="Helvetica"/>
         </w:rPr>
         <w:t xml:space="preserve"> dans 12 pays d’Afriques.</w:t>
@@ -2358,18 +2504,6 @@
     </w:p>
     <w:p>
       <w:pPr>
-        <w:pStyle w:val="Corps"/>
-      </w:pPr>
-      <w:bookmarkStart w:id="0" w:name="_GoBack"/>
-      <w:bookmarkEnd w:id="0"/>
-    </w:p>
-    <w:p>
-      <w:pPr>
-        <w:pStyle w:val="Corps"/>
-      </w:pPr>
-    </w:p>
-    <w:p>
-      <w:pPr>
         <w:pStyle w:val="Sous-section2"/>
         <w:rPr>
           <w:rFonts w:ascii="Helvetica" w:eastAsia="Helvetica" w:hAnsi="Helvetica" w:cs="Helvetica"/>
@@ -2381,6 +2515,7 @@
           <w:rFonts w:ascii="Helvetica" w:hAnsi="Helvetica"/>
           <w:color w:val="3762A2"/>
         </w:rPr>
+        <w:lastRenderedPageBreak/>
         <w:t>B. Graphisme et ergonomie :</w:t>
       </w:r>
     </w:p>
@@ -2432,7 +2567,29 @@
           <w:tab w:val="left" w:pos="7788"/>
           <w:tab w:val="left" w:pos="8496"/>
         </w:tabs>
-      </w:pPr>
+        <w:jc w:val="both"/>
+        <w:rPr>
+          <w:rFonts w:ascii="Helvetica" w:hAnsi="Helvetica" w:cs="Helvetica"/>
+        </w:rPr>
+      </w:pPr>
+      <w:r>
+        <w:rPr>
+          <w:rFonts w:ascii="Helvetica" w:hAnsi="Helvetica" w:cs="Helvetica"/>
+        </w:rPr>
+        <w:t xml:space="preserve">Il doit </w:t>
+      </w:r>
+      <w:r>
+        <w:rPr>
+          <w:rFonts w:ascii="Helvetica" w:hAnsi="Helvetica" w:cs="Helvetica"/>
+        </w:rPr>
+        <w:t>être responsive</w:t>
+      </w:r>
+      <w:r>
+        <w:rPr>
+          <w:rFonts w:ascii="Helvetica" w:hAnsi="Helvetica" w:cs="Helvetica"/>
+        </w:rPr>
+        <w:t>, c’est-à-dire que le site doit s’adapté à la taille disponible par rapport à l’écran.</w:t>
+      </w:r>
     </w:p>
     <w:p>
       <w:pPr>
@@ -2451,9 +2608,16 @@
           <w:tab w:val="left" w:pos="7788"/>
           <w:tab w:val="left" w:pos="8496"/>
         </w:tabs>
-      </w:pPr>
-      <w:r>
-        <w:t>Ce projet ne comporte pas de contrainte graphique réel, Il faut donc qu’il y ait le minimum.</w:t>
+        <w:jc w:val="both"/>
+        <w:rPr>
+          <w:rFonts w:ascii="Helvetica" w:hAnsi="Helvetica" w:cs="Helvetica"/>
+        </w:rPr>
+      </w:pPr>
+      <w:r>
+        <w:rPr>
+          <w:rFonts w:ascii="Helvetica" w:hAnsi="Helvetica" w:cs="Helvetica"/>
+        </w:rPr>
+        <w:t>Il doit être ergonomique, c’est-à-dire que les informations doivent être clair, on doit reconnaitre en regardant la page un ordre d’importance des informations.</w:t>
       </w:r>
     </w:p>
     <w:p>
@@ -2473,7 +2637,35 @@
           <w:tab w:val="left" w:pos="7788"/>
           <w:tab w:val="left" w:pos="8496"/>
         </w:tabs>
-      </w:pPr>
+        <w:jc w:val="both"/>
+        <w:rPr>
+          <w:rFonts w:ascii="Helvetica" w:hAnsi="Helvetica" w:cs="Helvetica"/>
+        </w:rPr>
+      </w:pPr>
+      <w:r>
+        <w:rPr>
+          <w:rFonts w:ascii="Helvetica" w:hAnsi="Helvetica" w:cs="Helvetica"/>
+        </w:rPr>
+        <w:t>Il doit</w:t>
+      </w:r>
+      <w:r>
+        <w:rPr>
+          <w:rFonts w:ascii="Helvetica" w:hAnsi="Helvetica" w:cs="Helvetica"/>
+        </w:rPr>
+        <w:t xml:space="preserve"> avoir un visuel professionnel et</w:t>
+      </w:r>
+      <w:r>
+        <w:rPr>
+          <w:rFonts w:ascii="Helvetica" w:hAnsi="Helvetica" w:cs="Helvetica"/>
+        </w:rPr>
+        <w:t xml:space="preserve"> sobre c’est-à-dire que le site ne doit pas avoir un visuel avec une quantité de couleur trop important et doit avoir un paraître professionnel</w:t>
+      </w:r>
+      <w:r>
+        <w:rPr>
+          <w:rFonts w:ascii="Helvetica" w:hAnsi="Helvetica" w:cs="Helvetica"/>
+        </w:rPr>
+        <w:t>.</w:t>
+      </w:r>
     </w:p>
     <w:p>
       <w:pPr>
@@ -2492,12 +2684,96 @@
           <w:tab w:val="left" w:pos="7788"/>
           <w:tab w:val="left" w:pos="8496"/>
         </w:tabs>
-      </w:pPr>
-      <w:r>
-        <w:t>Il doit donc être responsive</w:t>
-      </w:r>
-      <w:r>
-        <w:t>, ergonomique et avoir un visuel professionnel et sobre (pas de couleur flashy …).</w:t>
+        <w:jc w:val="both"/>
+        <w:rPr>
+          <w:rFonts w:ascii="Helvetica" w:hAnsi="Helvetica" w:cs="Helvetica"/>
+          <w:color w:val="222222"/>
+        </w:rPr>
+      </w:pPr>
+      <w:r>
+        <w:rPr>
+          <w:rFonts w:ascii="Helvetica" w:hAnsi="Helvetica" w:cs="Helvetica"/>
+        </w:rPr>
+        <w:t xml:space="preserve">On va choisir pour la police les valeurs par default car il n’y a pas de contrainte retenu dessus, avec l’utilisation du Framework </w:t>
+      </w:r>
+      <w:proofErr w:type="spellStart"/>
+      <w:r>
+        <w:rPr>
+          <w:rFonts w:ascii="Helvetica" w:hAnsi="Helvetica" w:cs="Helvetica"/>
+        </w:rPr>
+        <w:t>bootstrap</w:t>
+      </w:r>
+      <w:proofErr w:type="spellEnd"/>
+      <w:r>
+        <w:rPr>
+          <w:rFonts w:ascii="Helvetica" w:hAnsi="Helvetica" w:cs="Helvetica"/>
+        </w:rPr>
+        <w:t>, les couleurs par default sont dans l’ordre</w:t>
+      </w:r>
+      <w:r>
+        <w:rPr>
+          <w:rFonts w:ascii="Helvetica" w:hAnsi="Helvetica" w:cs="Helvetica"/>
+        </w:rPr>
+        <w:t xml:space="preserve"> de priorité</w:t>
+      </w:r>
+      <w:r>
+        <w:rPr>
+          <w:rFonts w:ascii="Helvetica" w:hAnsi="Helvetica" w:cs="Helvetica"/>
+        </w:rPr>
+        <w:t xml:space="preserve"> : </w:t>
+      </w:r>
+      <w:r>
+        <w:rPr>
+          <w:rStyle w:val="value"/>
+          <w:rFonts w:ascii="Helvetica" w:hAnsi="Helvetica" w:cs="Helvetica"/>
+          <w:color w:val="222222"/>
+        </w:rPr>
+        <w:t>« </w:t>
+      </w:r>
+      <w:proofErr w:type="spellStart"/>
+      <w:r>
+        <w:rPr>
+          <w:rStyle w:val="value"/>
+          <w:rFonts w:ascii="Helvetica" w:hAnsi="Helvetica" w:cs="Helvetica"/>
+          <w:color w:val="222222"/>
+        </w:rPr>
+        <w:t>Helvetica</w:t>
+      </w:r>
+      <w:proofErr w:type="spellEnd"/>
+      <w:r>
+        <w:rPr>
+          <w:rStyle w:val="value"/>
+          <w:rFonts w:ascii="Helvetica" w:hAnsi="Helvetica" w:cs="Helvetica"/>
+          <w:color w:val="222222"/>
+        </w:rPr>
+        <w:t xml:space="preserve"> Neue », </w:t>
+      </w:r>
+      <w:proofErr w:type="spellStart"/>
+      <w:proofErr w:type="gramStart"/>
+      <w:r>
+        <w:rPr>
+          <w:rStyle w:val="value"/>
+          <w:rFonts w:ascii="Helvetica" w:hAnsi="Helvetica" w:cs="Helvetica"/>
+          <w:color w:val="222222"/>
+        </w:rPr>
+        <w:t>Helvetica,Arial</w:t>
+      </w:r>
+      <w:proofErr w:type="gramEnd"/>
+      <w:r>
+        <w:rPr>
+          <w:rStyle w:val="value"/>
+          <w:rFonts w:ascii="Helvetica" w:hAnsi="Helvetica" w:cs="Helvetica"/>
+          <w:color w:val="222222"/>
+        </w:rPr>
+        <w:t>,sans-serif</w:t>
+      </w:r>
+      <w:proofErr w:type="spellEnd"/>
+      <w:r>
+        <w:rPr>
+          <w:rFonts w:ascii="Helvetica" w:hAnsi="Helvetica" w:cs="Helvetica"/>
+          <w:color w:val="222222"/>
+        </w:rPr>
+        <w:t>.</w:t>
       </w:r>
     </w:p>
     <w:p>
@@ -2517,77 +2793,94 @@
           <w:tab w:val="left" w:pos="7788"/>
           <w:tab w:val="left" w:pos="8496"/>
         </w:tabs>
-        <w:rPr>
-          <w:rFonts w:ascii="Consolas" w:hAnsi="Consolas"/>
-          <w:color w:val="222222"/>
-          <w:sz w:val="18"/>
-          <w:szCs w:val="18"/>
-        </w:rPr>
-      </w:pPr>
-      <w:r>
-        <w:t xml:space="preserve">Pour la police, on a pas de contrainte, pour la beauté on garde celle de </w:t>
-      </w:r>
-      <w:proofErr w:type="spellStart"/>
-      <w:r>
-        <w:t>Bootstrap</w:t>
-      </w:r>
-      <w:proofErr w:type="spellEnd"/>
-      <w:r>
-        <w:t xml:space="preserve"> : </w:t>
-      </w:r>
-      <w:r>
-        <w:rPr>
-          <w:rStyle w:val="value"/>
+        <w:jc w:val="both"/>
+        <w:rPr>
+          <w:rFonts w:ascii="Helvetica" w:eastAsia="Helvetica" w:hAnsi="Helvetica" w:cs="Helvetica"/>
+          <w:u w:color="000000"/>
+        </w:rPr>
+      </w:pPr>
+      <w:r>
+        <w:rPr>
+          <w:rFonts w:ascii="Helvetica" w:eastAsia="Helvetica" w:hAnsi="Helvetica" w:cs="Helvetica"/>
+          <w:u w:color="000000"/>
+        </w:rPr>
+        <w:t>Pour créer</w:t>
+      </w:r>
+      <w:r>
+        <w:rPr>
+          <w:rFonts w:ascii="Helvetica" w:eastAsia="Helvetica" w:hAnsi="Helvetica" w:cs="Helvetica"/>
+          <w:u w:color="000000"/>
+        </w:rPr>
+        <w:t xml:space="preserve"> le site, on s’inspira des sites suivants :</w:t>
+      </w:r>
+    </w:p>
+    <w:p>
+      <w:pPr>
+        <w:ind w:left="708"/>
+        <w:jc w:val="both"/>
+        <w:rPr>
           <w:rFonts w:ascii="Helvetica" w:hAnsi="Helvetica" w:cs="Helvetica"/>
-          <w:color w:val="222222"/>
-        </w:rPr>
-        <w:t>« </w:t>
-      </w:r>
-      <w:proofErr w:type="spellStart"/>
-      <w:r>
-        <w:rPr>
-          <w:rStyle w:val="value"/>
+          <w:color w:val="0070C0"/>
+          <w:sz w:val="26"/>
+          <w:szCs w:val="26"/>
+        </w:rPr>
+      </w:pPr>
+      <w:hyperlink r:id="rId9" w:history="1">
+        <w:r>
+          <w:rPr>
+            <w:rStyle w:val="Lienhypertexte"/>
+            <w:rFonts w:ascii="Helvetica" w:hAnsi="Helvetica" w:cs="Helvetica"/>
+            <w:color w:val="0070C0"/>
+            <w:sz w:val="26"/>
+            <w:szCs w:val="26"/>
+          </w:rPr>
+          <w:t>http://www.revolution-fiscale.fr/simulez-votre-propre-reforme-fiscale</w:t>
+        </w:r>
+      </w:hyperlink>
+    </w:p>
+    <w:p>
+      <w:pPr>
+        <w:ind w:left="708"/>
+        <w:jc w:val="both"/>
+        <w:rPr>
           <w:rFonts w:ascii="Helvetica" w:hAnsi="Helvetica" w:cs="Helvetica"/>
-          <w:color w:val="222222"/>
-        </w:rPr>
-        <w:t>Helvetica</w:t>
-      </w:r>
-      <w:proofErr w:type="spellEnd"/>
-      <w:r>
-        <w:rPr>
-          <w:rStyle w:val="value"/>
+          <w:sz w:val="26"/>
+          <w:szCs w:val="26"/>
+        </w:rPr>
+      </w:pPr>
+      <w:hyperlink r:id="rId10" w:history="1">
+        <w:r>
+          <w:rPr>
+            <w:rStyle w:val="Lienhypertexte"/>
+            <w:rFonts w:ascii="Helvetica" w:hAnsi="Helvetica" w:cs="Helvetica"/>
+            <w:sz w:val="26"/>
+            <w:szCs w:val="26"/>
+          </w:rPr>
+          <w:t>http://www.crfb.org/corporate/</w:t>
+        </w:r>
+      </w:hyperlink>
+    </w:p>
+    <w:p>
+      <w:pPr>
+        <w:ind w:left="708"/>
+        <w:jc w:val="both"/>
+        <w:rPr>
           <w:rFonts w:ascii="Helvetica" w:hAnsi="Helvetica" w:cs="Helvetica"/>
-          <w:color w:val="222222"/>
-        </w:rPr>
-        <w:t xml:space="preserve"> Neue », </w:t>
-      </w:r>
-      <w:proofErr w:type="spellStart"/>
-      <w:proofErr w:type="gramStart"/>
-      <w:r>
-        <w:rPr>
-          <w:rStyle w:val="value"/>
-          <w:rFonts w:ascii="Helvetica" w:hAnsi="Helvetica" w:cs="Helvetica"/>
-          <w:color w:val="222222"/>
-        </w:rPr>
-        <w:t>Helvetica,Arial</w:t>
-      </w:r>
-      <w:proofErr w:type="gramEnd"/>
-      <w:r>
-        <w:rPr>
-          <w:rStyle w:val="value"/>
-          <w:rFonts w:ascii="Helvetica" w:hAnsi="Helvetica" w:cs="Helvetica"/>
-          <w:color w:val="222222"/>
-        </w:rPr>
-        <w:t>,sans-serif</w:t>
-      </w:r>
-      <w:proofErr w:type="spellEnd"/>
-      <w:r>
-        <w:rPr>
-          <w:rFonts w:ascii="Helvetica" w:hAnsi="Helvetica" w:cs="Helvetica"/>
-          <w:color w:val="222222"/>
-        </w:rPr>
-        <w:t>;</w:t>
-      </w:r>
+          <w:sz w:val="26"/>
+          <w:szCs w:val="26"/>
+        </w:rPr>
+      </w:pPr>
+      <w:hyperlink r:id="rId11" w:history="1">
+        <w:r>
+          <w:rPr>
+            <w:rStyle w:val="Lienhypertexte"/>
+            <w:rFonts w:ascii="Helvetica" w:hAnsi="Helvetica" w:cs="Helvetica"/>
+            <w:sz w:val="26"/>
+            <w:szCs w:val="26"/>
+          </w:rPr>
+          <w:t>https://www.calcxml.com/calculators/trump-tax-reform-calculator</w:t>
+        </w:r>
+      </w:hyperlink>
     </w:p>
     <w:p>
       <w:pPr>
@@ -2614,6 +2907,515 @@
     </w:p>
     <w:p>
       <w:pPr>
+        <w:pStyle w:val="Sous-section2"/>
+        <w:rPr>
+          <w:rFonts w:ascii="Helvetica" w:eastAsia="Helvetica" w:hAnsi="Helvetica" w:cs="Helvetica"/>
+          <w:color w:val="3762A2"/>
+        </w:rPr>
+      </w:pPr>
+      <w:r>
+        <w:rPr>
+          <w:rFonts w:ascii="Helvetica" w:hAnsi="Helvetica"/>
+          <w:color w:val="3762A2"/>
+        </w:rPr>
+        <w:t>B. 2. Wireframe et maquettage :</w:t>
+      </w:r>
+    </w:p>
+    <w:p>
+      <w:pPr>
+        <w:pStyle w:val="Corps"/>
+        <w:spacing w:after="160"/>
+        <w:jc w:val="both"/>
+        <w:rPr>
+          <w:rFonts w:ascii="Helvetica" w:hAnsi="Helvetica"/>
+        </w:rPr>
+      </w:pPr>
+      <w:r>
+        <w:rPr>
+          <w:rFonts w:ascii="Helvetica" w:hAnsi="Helvetica"/>
+        </w:rPr>
+        <w:t>Pour faire se s</w:t>
+      </w:r>
+      <w:r>
+        <w:rPr>
+          <w:rFonts w:ascii="Helvetica" w:hAnsi="Helvetica"/>
+        </w:rPr>
+        <w:t>ite on aura donc un formulaire en arrivant sur l’index</w:t>
+      </w:r>
+      <w:r>
+        <w:rPr>
+          <w:rFonts w:ascii="Helvetica" w:hAnsi="Helvetica"/>
+        </w:rPr>
+        <w:t xml:space="preserve"> sur </w:t>
+      </w:r>
+      <w:r>
+        <w:rPr>
+          <w:rFonts w:ascii="Helvetica" w:hAnsi="Helvetica"/>
+        </w:rPr>
+        <w:t>lequel on devra sélectionner :</w:t>
+      </w:r>
+    </w:p>
+    <w:p>
+      <w:pPr>
+        <w:pStyle w:val="Corps"/>
+        <w:numPr>
+          <w:ilvl w:val="0"/>
+          <w:numId w:val="8"/>
+        </w:numPr>
+        <w:spacing w:after="160"/>
+        <w:jc w:val="both"/>
+        <w:rPr>
+          <w:rFonts w:ascii="Helvetica" w:hAnsi="Helvetica"/>
+        </w:rPr>
+      </w:pPr>
+      <w:r>
+        <w:rPr>
+          <w:rFonts w:ascii="Helvetica" w:hAnsi="Helvetica"/>
+        </w:rPr>
+        <w:t>Le pays sur lequel on veut faire la simulation</w:t>
+      </w:r>
+    </w:p>
+    <w:p>
+      <w:pPr>
+        <w:pStyle w:val="Corps"/>
+        <w:numPr>
+          <w:ilvl w:val="0"/>
+          <w:numId w:val="8"/>
+        </w:numPr>
+        <w:spacing w:after="160"/>
+        <w:jc w:val="both"/>
+        <w:rPr>
+          <w:rFonts w:ascii="Helvetica" w:hAnsi="Helvetica"/>
+        </w:rPr>
+      </w:pPr>
+      <w:r>
+        <w:rPr>
+          <w:rFonts w:ascii="Helvetica" w:hAnsi="Helvetica"/>
+        </w:rPr>
+        <w:t>Le régime fiscal</w:t>
+      </w:r>
+      <w:r>
+        <w:rPr>
+          <w:rFonts w:ascii="Helvetica" w:hAnsi="Helvetica"/>
+        </w:rPr>
+        <w:t xml:space="preserve"> utilisé pour faire la simulation car on peut considérer deux régimes dans chaque </w:t>
+      </w:r>
+      <w:r>
+        <w:rPr>
+          <w:rFonts w:ascii="Helvetica" w:hAnsi="Helvetica"/>
+        </w:rPr>
+        <w:t>pays (le régime général des im</w:t>
+      </w:r>
+      <w:r>
+        <w:rPr>
+          <w:rFonts w:ascii="Helvetica" w:hAnsi="Helvetica"/>
+        </w:rPr>
+        <w:t>pôts ainsi que le régime</w:t>
+      </w:r>
+      <w:r>
+        <w:rPr>
+          <w:rFonts w:ascii="Helvetica" w:hAnsi="Helvetica"/>
+        </w:rPr>
+        <w:t xml:space="preserve"> des investissements</w:t>
+      </w:r>
+      <w:r>
+        <w:rPr>
+          <w:rFonts w:ascii="Helvetica" w:hAnsi="Helvetica"/>
+        </w:rPr>
+        <w:t>, il existe en réalité plusieurs régimes au niveau des investissements, mais on se consacra au régime les moins avantageux pour une entreprise voulant s’installer dans les pays ciblés en suivant des hypothèses pour simulé l’entreprise</w:t>
+      </w:r>
+      <w:r>
+        <w:rPr>
+          <w:rFonts w:ascii="Helvetica" w:hAnsi="Helvetica"/>
+        </w:rPr>
+        <w:t>).</w:t>
+      </w:r>
+    </w:p>
+    <w:p>
+      <w:pPr>
+        <w:pStyle w:val="Corps"/>
+        <w:spacing w:after="160"/>
+        <w:jc w:val="both"/>
+        <w:rPr>
+          <w:rFonts w:ascii="Helvetica" w:hAnsi="Helvetica"/>
+        </w:rPr>
+      </w:pPr>
+      <w:r>
+        <w:rPr>
+          <w:rFonts w:ascii="Helvetica" w:hAnsi="Helvetica"/>
+        </w:rPr>
+        <w:t>Et sur lequel on devra entrer :</w:t>
+      </w:r>
+    </w:p>
+    <w:p>
+      <w:pPr>
+        <w:pStyle w:val="Corps"/>
+        <w:numPr>
+          <w:ilvl w:val="0"/>
+          <w:numId w:val="9"/>
+        </w:numPr>
+        <w:spacing w:after="160"/>
+        <w:jc w:val="both"/>
+        <w:rPr>
+          <w:rFonts w:ascii="Helvetica" w:hAnsi="Helvetica"/>
+        </w:rPr>
+      </w:pPr>
+      <w:r>
+        <w:rPr>
+          <w:rFonts w:ascii="Helvetica" w:hAnsi="Helvetica"/>
+        </w:rPr>
+        <w:t xml:space="preserve">Le taux d’actualisation de l’entreprise : Il consiste à évaluer plus ou moins le risque effectué par l’entreprise. Si l’entrepreneur considère par exemple </w:t>
+      </w:r>
+      <w:r>
+        <w:rPr>
+          <w:rFonts w:ascii="Helvetica" w:hAnsi="Helvetica"/>
+        </w:rPr>
+        <w:t>que</w:t>
+      </w:r>
+      <w:r>
+        <w:rPr>
+          <w:rFonts w:ascii="Helvetica" w:hAnsi="Helvetica"/>
+        </w:rPr>
+        <w:t xml:space="preserve"> le produit qu’il veut mettre sur le marché comporte énormément de risque économique (le bide du produit pourrait paraitre plus ou moins évident face au coutume et au habitude de vie de la population</w:t>
+      </w:r>
+      <w:r>
+        <w:rPr>
+          <w:rFonts w:ascii="Helvetica" w:hAnsi="Helvetica"/>
+        </w:rPr>
+        <w:t xml:space="preserve"> de ce pays</w:t>
+      </w:r>
+      <w:r>
+        <w:rPr>
+          <w:rFonts w:ascii="Helvetica" w:hAnsi="Helvetica"/>
+        </w:rPr>
+        <w:t>), il aura tendance à augmenter grandement ce taux.</w:t>
+      </w:r>
+    </w:p>
+    <w:p>
+      <w:pPr>
+        <w:pStyle w:val="Corps"/>
+        <w:numPr>
+          <w:ilvl w:val="0"/>
+          <w:numId w:val="9"/>
+        </w:numPr>
+        <w:spacing w:after="160"/>
+        <w:jc w:val="both"/>
+        <w:rPr>
+          <w:rFonts w:ascii="Helvetica" w:hAnsi="Helvetica"/>
+        </w:rPr>
+      </w:pPr>
+      <w:r>
+        <w:rPr>
+          <w:rFonts w:ascii="Helvetica" w:hAnsi="Helvetica"/>
+        </w:rPr>
+        <w:t>Le taux de marge de l’entreprise : Pour expliquer cela, je vais revenir sur le fait que l’entreprise simulé n’est pas une entreprise créé aléatoirement mais qu’elle respecte les coefficients de DJANKOV</w:t>
+      </w:r>
+      <w:r>
+        <w:rPr>
+          <w:rFonts w:ascii="Helvetica" w:hAnsi="Helvetica"/>
+        </w:rPr>
+        <w:t xml:space="preserve"> qui consiste a multiplié le coefficient par le PIB/tête du pays en question. Afin de pouvoir distingué une ou plusieurs différentes entreprise, le taux de marge </w:t>
+      </w:r>
+      <w:r>
+        <w:rPr>
+          <w:rFonts w:ascii="Helvetica" w:hAnsi="Helvetica"/>
+        </w:rPr>
+        <w:lastRenderedPageBreak/>
+        <w:t>consiste a donné l’écart entre les ventes de l’entreprise et les achats, la formule sera donc : vente/ (1+taux de marge</w:t>
+      </w:r>
+      <w:r>
+        <w:rPr>
+          <w:rFonts w:ascii="Helvetica" w:hAnsi="Helvetica"/>
+        </w:rPr>
+        <w:t xml:space="preserve">). Elle permet de créer une variation entre des entreprises ayant des niveaux de réussite plus ou moins importante. (Au lieu de varier les ventes qui sont prédéterminer par </w:t>
+      </w:r>
+      <w:proofErr w:type="spellStart"/>
+      <w:r>
+        <w:rPr>
+          <w:rFonts w:ascii="Helvetica" w:hAnsi="Helvetica"/>
+        </w:rPr>
+        <w:t>Djankov</w:t>
+      </w:r>
+      <w:proofErr w:type="spellEnd"/>
+      <w:r>
+        <w:rPr>
+          <w:rFonts w:ascii="Helvetica" w:hAnsi="Helvetica"/>
+        </w:rPr>
+        <w:t xml:space="preserve"> on varie les achats par rapport à un taux qui est le taux de marge).</w:t>
+      </w:r>
+    </w:p>
+    <w:p>
+      <w:pPr>
+        <w:pStyle w:val="Corps"/>
+        <w:spacing w:after="160"/>
+        <w:jc w:val="both"/>
+        <w:rPr>
+          <w:rFonts w:ascii="Helvetica" w:hAnsi="Helvetica"/>
+        </w:rPr>
+      </w:pPr>
+      <w:r>
+        <w:rPr>
+          <w:rFonts w:ascii="Helvetica" w:hAnsi="Helvetica"/>
+        </w:rPr>
+        <w:t xml:space="preserve">Il y aura en dessous de ce formulaire deux boutons : </w:t>
+      </w:r>
+    </w:p>
+    <w:p>
+      <w:pPr>
+        <w:pStyle w:val="Corps"/>
+        <w:numPr>
+          <w:ilvl w:val="0"/>
+          <w:numId w:val="10"/>
+        </w:numPr>
+        <w:spacing w:after="160"/>
+        <w:jc w:val="both"/>
+        <w:rPr>
+          <w:rFonts w:ascii="Helvetica" w:hAnsi="Helvetica"/>
+        </w:rPr>
+      </w:pPr>
+      <w:r>
+        <w:rPr>
+          <w:rFonts w:ascii="Helvetica" w:hAnsi="Helvetica"/>
+        </w:rPr>
+        <w:t>L’un permet de valider le formulaire, il y aura donc dès que l’utilisateur clique dessus un résumé des données de l’entreprise et un résumé sur la fiscalité du pays ainsi qu’un bouton qui permettra d’accéder à la page du modèle ou dessus il y aura le TEMI et les étapes des calculs avec toutes les données qui ont permis d’accéder au TEMI</w:t>
+      </w:r>
+    </w:p>
+    <w:p>
+      <w:pPr>
+        <w:pStyle w:val="Corps"/>
+        <w:numPr>
+          <w:ilvl w:val="0"/>
+          <w:numId w:val="10"/>
+        </w:numPr>
+        <w:spacing w:after="160"/>
+        <w:jc w:val="both"/>
+        <w:rPr>
+          <w:rFonts w:ascii="Helvetica" w:hAnsi="Helvetica"/>
+        </w:rPr>
+      </w:pPr>
+      <w:r>
+        <w:rPr>
+          <w:rFonts w:ascii="Helvetica" w:hAnsi="Helvetica"/>
+        </w:rPr>
+        <w:t>L’autre permet de commencer une comparaison entre plusieurs pays et plusieurs entreprise (</w:t>
+      </w:r>
+      <w:r>
+        <w:rPr>
+          <w:rFonts w:ascii="Helvetica" w:hAnsi="Helvetica"/>
+        </w:rPr>
+        <w:t xml:space="preserve">en fonction du </w:t>
+      </w:r>
+      <w:r>
+        <w:rPr>
+          <w:rFonts w:ascii="Helvetica" w:hAnsi="Helvetica"/>
+        </w:rPr>
+        <w:t xml:space="preserve">taux de marge). En cliquant sur le bouton il y aura donc </w:t>
+      </w:r>
+      <w:r>
+        <w:rPr>
+          <w:rFonts w:ascii="Helvetica" w:hAnsi="Helvetica"/>
+        </w:rPr>
+        <w:t>une sous-fenêtre</w:t>
+      </w:r>
+      <w:r>
+        <w:rPr>
+          <w:rFonts w:ascii="Helvetica" w:hAnsi="Helvetica"/>
+        </w:rPr>
+        <w:t xml:space="preserve"> qui demande le régime utilisé</w:t>
+      </w:r>
+      <w:r>
+        <w:rPr>
+          <w:rFonts w:ascii="Helvetica" w:hAnsi="Helvetica"/>
+        </w:rPr>
+        <w:t xml:space="preserve"> dans tous les pays ainsi qu’un taux d’actualisation identique à toutes les entreprises. Il y aura la poss</w:t>
+      </w:r>
+      <w:r>
+        <w:rPr>
+          <w:rFonts w:ascii="Helvetica" w:hAnsi="Helvetica"/>
+        </w:rPr>
+        <w:t>ibilité d’annuler ou de continuer</w:t>
+      </w:r>
+      <w:r>
+        <w:rPr>
+          <w:rFonts w:ascii="Helvetica" w:hAnsi="Helvetica"/>
+        </w:rPr>
+        <w:t xml:space="preserve"> sur cette sous-fenêtre. En validant un les données entrées dans cette sous-fenêtre, on arrivera sur une autre page ou il y aura un autre formulaire ou il y aura :</w:t>
+      </w:r>
+    </w:p>
+    <w:p>
+      <w:pPr>
+        <w:pStyle w:val="Corps"/>
+        <w:numPr>
+          <w:ilvl w:val="1"/>
+          <w:numId w:val="10"/>
+        </w:numPr>
+        <w:spacing w:after="160"/>
+        <w:jc w:val="both"/>
+        <w:rPr>
+          <w:rFonts w:ascii="Helvetica" w:hAnsi="Helvetica"/>
+        </w:rPr>
+      </w:pPr>
+      <w:r>
+        <w:rPr>
+          <w:rFonts w:ascii="Helvetica" w:hAnsi="Helvetica"/>
+        </w:rPr>
+        <w:t>La liste des pays : pour ajouter un pays, il faut d’abord sélectionner le pays dans la liste déroulante puis cliquer s</w:t>
+      </w:r>
+      <w:r>
+        <w:rPr>
+          <w:rFonts w:ascii="Helvetica" w:hAnsi="Helvetica"/>
+        </w:rPr>
+        <w:t>ur le bouton ajouter Pays sur le côté de la liste déroulante</w:t>
+      </w:r>
+    </w:p>
+    <w:p>
+      <w:pPr>
+        <w:pStyle w:val="Corps"/>
+        <w:numPr>
+          <w:ilvl w:val="1"/>
+          <w:numId w:val="10"/>
+        </w:numPr>
+        <w:spacing w:after="160"/>
+        <w:jc w:val="both"/>
+        <w:rPr>
+          <w:rFonts w:ascii="Helvetica" w:hAnsi="Helvetica"/>
+        </w:rPr>
+      </w:pPr>
+      <w:r>
+        <w:rPr>
+          <w:rFonts w:ascii="Helvetica" w:hAnsi="Helvetica"/>
+        </w:rPr>
+        <w:t>Une zone pour entrer les différents taux de marge, de même que pour les pays, pour ajouter une entreprise avec une marge, il faut d’abord entrer la marge puis ensuite appuyer sur le bouton ajouter une entreprise</w:t>
+      </w:r>
+    </w:p>
+    <w:p>
+      <w:pPr>
+        <w:pStyle w:val="Corps"/>
+        <w:jc w:val="both"/>
+        <w:rPr>
+          <w:rFonts w:ascii="Helvetica" w:hAnsi="Helvetica"/>
+        </w:rPr>
+      </w:pPr>
+      <w:r>
+        <w:rPr>
+          <w:rFonts w:ascii="Helvetica" w:hAnsi="Helvetica"/>
+        </w:rPr>
+        <w:t>La liste des pays et, ou le taux de marge ont la même signification que pour le premier formulaire.</w:t>
+      </w:r>
+    </w:p>
+    <w:p>
+      <w:pPr>
+        <w:pStyle w:val="Corps"/>
+        <w:jc w:val="both"/>
+        <w:rPr>
+          <w:rFonts w:ascii="Helvetica" w:hAnsi="Helvetica"/>
+        </w:rPr>
+      </w:pPr>
+      <w:r>
+        <w:rPr>
+          <w:rFonts w:ascii="Helvetica" w:hAnsi="Helvetica"/>
+        </w:rPr>
+        <w:t>Si une entreprise o</w:t>
+      </w:r>
+      <w:r>
+        <w:rPr>
+          <w:rFonts w:ascii="Helvetica" w:hAnsi="Helvetica"/>
+        </w:rPr>
+        <w:t>u un pays est ajouté, on pourrait</w:t>
+      </w:r>
+      <w:r>
+        <w:rPr>
+          <w:rFonts w:ascii="Helvetica" w:hAnsi="Helvetica"/>
+        </w:rPr>
+        <w:t xml:space="preserve"> les voir sur le côté, ils s’afficheront</w:t>
+      </w:r>
+      <w:r>
+        <w:rPr>
+          <w:rFonts w:ascii="Helvetica" w:hAnsi="Helvetica"/>
+        </w:rPr>
+        <w:t xml:space="preserve"> sur le côté</w:t>
+      </w:r>
+      <w:r>
+        <w:rPr>
+          <w:rFonts w:ascii="Helvetica" w:hAnsi="Helvetica"/>
+        </w:rPr>
+        <w:t xml:space="preserve"> dans un panneau avec la possibilité de les supprimer à l’aide d’un bouton.</w:t>
+      </w:r>
+    </w:p>
+    <w:p>
+      <w:pPr>
+        <w:pStyle w:val="Corps"/>
+        <w:jc w:val="both"/>
+        <w:rPr>
+          <w:rFonts w:ascii="Helvetica" w:hAnsi="Helvetica"/>
+        </w:rPr>
+      </w:pPr>
+      <w:r>
+        <w:rPr>
+          <w:rFonts w:ascii="Helvetica" w:hAnsi="Helvetica"/>
+        </w:rPr>
+        <w:t>Lorsqu’une entreprise et un pays seront ajoutés un graphique sur la valeur des TEMI en fonction de chaque pays sera créé ainsi qu’un tableau sur ces valeurs en fonction de chaque pays et de chaque entreprise. Le graphique sera un graphique a bar avec chaque couleur de bar représentant une entreprise. Le graphique aura en abscisse les pays sélectionner et en ordonné les pourcentages. Pour 1 point d’abysse il y aura n barre avec n représentant le nombre d’entreprise sélectionner dans le graphique.</w:t>
+      </w:r>
+    </w:p>
+    <w:p>
+      <w:pPr>
+        <w:pStyle w:val="Corps"/>
+        <w:spacing w:after="160"/>
+        <w:jc w:val="both"/>
+        <w:rPr>
+          <w:rFonts w:ascii="Helvetica" w:hAnsi="Helvetica"/>
+        </w:rPr>
+      </w:pPr>
+      <w:r>
+        <w:rPr>
+          <w:rFonts w:ascii="Helvetica" w:hAnsi="Helvetica"/>
+        </w:rPr>
+        <w:t>Dès l’apparition de ce graphique et de ce tableau, un bouton apparaitra afin d’avoir la possibilité de téléchargé le tableau des TEMI sur un fichier EXCEL(XLS).</w:t>
+      </w:r>
+    </w:p>
+    <w:p>
+      <w:pPr>
+        <w:pStyle w:val="Sous-section2"/>
+        <w:rPr>
+          <w:rFonts w:ascii="Helvetica" w:eastAsia="Helvetica" w:hAnsi="Helvetica" w:cs="Helvetica"/>
+          <w:color w:val="3762A2"/>
+        </w:rPr>
+      </w:pPr>
+      <w:r>
+        <w:rPr>
+          <w:rFonts w:ascii="Helvetica" w:hAnsi="Helvetica"/>
+          <w:color w:val="3762A2"/>
+        </w:rPr>
+        <w:lastRenderedPageBreak/>
+        <w:t>C. spécificités et livrables :</w:t>
+      </w:r>
+    </w:p>
+    <w:p>
+      <w:pPr>
+        <w:pStyle w:val="Corps"/>
+        <w:rPr>
+          <w:rFonts w:ascii="Helvetica" w:eastAsia="Helvetica" w:hAnsi="Helvetica" w:cs="Helvetica"/>
+        </w:rPr>
+      </w:pPr>
+    </w:p>
+    <w:p>
+      <w:pPr>
+        <w:pStyle w:val="Sous-section2"/>
+        <w:rPr>
+          <w:rFonts w:ascii="Helvetica" w:eastAsia="Helvetica" w:hAnsi="Helvetica" w:cs="Helvetica"/>
+          <w:color w:val="3762A2"/>
+        </w:rPr>
+      </w:pPr>
+      <w:r>
+        <w:rPr>
+          <w:rFonts w:ascii="Helvetica" w:hAnsi="Helvetica"/>
+          <w:color w:val="3762A2"/>
+        </w:rPr>
+        <w:t>C. 1. le contenu de votre site :</w:t>
+      </w:r>
+    </w:p>
+    <w:p>
+      <w:pPr>
         <w:pStyle w:val="Corps"/>
         <w:tabs>
           <w:tab w:val="left" w:pos="708"/>
@@ -2634,49 +3436,6 @@
           <w:u w:color="000000"/>
         </w:rPr>
       </w:pPr>
-      <w:r>
-        <w:rPr>
-          <w:rFonts w:ascii="Helvetica" w:eastAsia="Helvetica" w:hAnsi="Helvetica" w:cs="Helvetica"/>
-          <w:u w:color="000000"/>
-        </w:rPr>
-        <w:t>Pour faire le site, on s’inspira des sites suivants :</w:t>
-      </w:r>
-    </w:p>
-    <w:p>
-      <w:pPr>
-        <w:rPr>
-          <w:color w:val="0070C0"/>
-        </w:rPr>
-      </w:pPr>
-      <w:hyperlink r:id="rId9" w:history="1">
-        <w:r>
-          <w:rPr>
-            <w:rStyle w:val="Lienhypertexte"/>
-            <w:color w:val="0070C0"/>
-          </w:rPr>
-          <w:t>http://www.revolution-fiscale.fr/simulez-votre-propre-reforme-fiscale</w:t>
-        </w:r>
-      </w:hyperlink>
-    </w:p>
-    <w:p>
-      <w:hyperlink r:id="rId10" w:history="1">
-        <w:r>
-          <w:rPr>
-            <w:rStyle w:val="Lienhypertexte"/>
-          </w:rPr>
-          <w:t>http://www.crfb.org/corporate/</w:t>
-        </w:r>
-      </w:hyperlink>
-    </w:p>
-    <w:p>
-      <w:hyperlink r:id="rId11" w:history="1">
-        <w:r>
-          <w:rPr>
-            <w:rStyle w:val="Lienhypertexte"/>
-          </w:rPr>
-          <w:t>https://www.calcxml.com/calculators/trump-tax-reform-calculator</w:t>
-        </w:r>
-      </w:hyperlink>
     </w:p>
     <w:p>
       <w:pPr>
@@ -2695,26 +3454,18 @@
           <w:tab w:val="left" w:pos="7788"/>
           <w:tab w:val="left" w:pos="8496"/>
         </w:tabs>
-        <w:rPr>
-          <w:rFonts w:ascii="Helvetica" w:eastAsia="Helvetica" w:hAnsi="Helvetica" w:cs="Helvetica"/>
-          <w:u w:color="000000"/>
-        </w:rPr>
-      </w:pPr>
-    </w:p>
-    <w:p>
-      <w:pPr>
-        <w:pStyle w:val="Sous-section2"/>
-        <w:rPr>
-          <w:rFonts w:ascii="Helvetica" w:eastAsia="Helvetica" w:hAnsi="Helvetica" w:cs="Helvetica"/>
-          <w:color w:val="3762A2"/>
-        </w:rPr>
-      </w:pPr>
-      <w:r>
-        <w:rPr>
-          <w:rFonts w:ascii="Helvetica" w:hAnsi="Helvetica"/>
-          <w:color w:val="3762A2"/>
-        </w:rPr>
-        <w:t>B. 2. Wireframe et maquettage :</w:t>
+        <w:jc w:val="both"/>
+        <w:rPr>
+          <w:rFonts w:ascii="Helvetica" w:eastAsia="Helvetica" w:hAnsi="Helvetica" w:cs="Helvetica"/>
+          <w:u w:color="000000"/>
+        </w:rPr>
+      </w:pPr>
+      <w:r>
+        <w:rPr>
+          <w:rFonts w:ascii="Helvetica" w:eastAsia="Helvetica" w:hAnsi="Helvetica" w:cs="Helvetica"/>
+          <w:u w:color="000000"/>
+        </w:rPr>
+        <w:t>Le site aura une barre de navigation avec le nom de l’entreprise(CERDI) qui ramènera à l’accueil lorsque quelqu’un clique dessus.</w:t>
       </w:r>
     </w:p>
     <w:p>
@@ -2734,445 +3485,7 @@
           <w:tab w:val="left" w:pos="7788"/>
           <w:tab w:val="left" w:pos="8496"/>
         </w:tabs>
-        <w:rPr>
-          <w:rFonts w:ascii="Cambria" w:eastAsia="Cambria" w:hAnsi="Cambria" w:cs="Cambria"/>
-          <w:u w:color="000000"/>
-        </w:rPr>
-      </w:pPr>
-    </w:p>
-    <w:p>
-      <w:pPr>
-        <w:pStyle w:val="Corps"/>
-        <w:spacing w:after="160"/>
-        <w:ind w:left="170"/>
-        <w:rPr>
-          <w:rFonts w:ascii="Helvetica" w:hAnsi="Helvetica"/>
-        </w:rPr>
-      </w:pPr>
-      <w:r>
-        <w:rPr>
-          <w:rFonts w:ascii="Helvetica" w:hAnsi="Helvetica"/>
-        </w:rPr>
-        <w:t>Pour faire se s</w:t>
-      </w:r>
-      <w:r>
-        <w:rPr>
-          <w:rFonts w:ascii="Helvetica" w:hAnsi="Helvetica"/>
-        </w:rPr>
-        <w:t>ite on aura donc un formulaire en arrivant sur l’index sur lequel on devra sélectionner :</w:t>
-      </w:r>
-    </w:p>
-    <w:p>
-      <w:pPr>
-        <w:pStyle w:val="Corps"/>
-        <w:numPr>
-          <w:ilvl w:val="0"/>
-          <w:numId w:val="8"/>
-        </w:numPr>
-        <w:spacing w:after="160"/>
-        <w:rPr>
-          <w:rFonts w:ascii="Helvetica" w:hAnsi="Helvetica"/>
-        </w:rPr>
-      </w:pPr>
-      <w:r>
-        <w:rPr>
-          <w:rFonts w:ascii="Helvetica" w:hAnsi="Helvetica"/>
-        </w:rPr>
-        <w:t>Le pays sur lequel on veut faire la simulation</w:t>
-      </w:r>
-    </w:p>
-    <w:p>
-      <w:pPr>
-        <w:pStyle w:val="Corps"/>
-        <w:numPr>
-          <w:ilvl w:val="0"/>
-          <w:numId w:val="8"/>
-        </w:numPr>
-        <w:spacing w:after="160"/>
-        <w:rPr>
-          <w:rFonts w:ascii="Helvetica" w:hAnsi="Helvetica"/>
-        </w:rPr>
-      </w:pPr>
-      <w:r>
-        <w:rPr>
-          <w:rFonts w:ascii="Helvetica" w:hAnsi="Helvetica"/>
-        </w:rPr>
-        <w:t>Le régime fiscal</w:t>
-      </w:r>
-      <w:r>
-        <w:rPr>
-          <w:rFonts w:ascii="Helvetica" w:hAnsi="Helvetica"/>
-        </w:rPr>
-        <w:t xml:space="preserve"> utilisé pour faire la simulation car on peut considérer deux régimes dans chaque </w:t>
-      </w:r>
-      <w:r>
-        <w:rPr>
-          <w:rFonts w:ascii="Helvetica" w:hAnsi="Helvetica"/>
-        </w:rPr>
-        <w:t>pays (le régime général des impôts ainsi que le régime régimes des investissements).</w:t>
-      </w:r>
-    </w:p>
-    <w:p>
-      <w:pPr>
-        <w:pStyle w:val="Corps"/>
-        <w:spacing w:after="160"/>
-        <w:rPr>
-          <w:rFonts w:ascii="Helvetica" w:hAnsi="Helvetica"/>
-        </w:rPr>
-      </w:pPr>
-      <w:r>
-        <w:rPr>
-          <w:rFonts w:ascii="Helvetica" w:hAnsi="Helvetica"/>
-        </w:rPr>
-        <w:t>Et sur lequel on devra entrer :</w:t>
-      </w:r>
-    </w:p>
-    <w:p>
-      <w:pPr>
-        <w:pStyle w:val="Corps"/>
-        <w:numPr>
-          <w:ilvl w:val="0"/>
-          <w:numId w:val="9"/>
-        </w:numPr>
-        <w:spacing w:after="160"/>
-        <w:rPr>
-          <w:rFonts w:ascii="Helvetica" w:hAnsi="Helvetica"/>
-        </w:rPr>
-      </w:pPr>
-      <w:r>
-        <w:rPr>
-          <w:rFonts w:ascii="Helvetica" w:hAnsi="Helvetica"/>
-        </w:rPr>
-        <w:t>Le taux d’actualisation de l’entreprise : Il consiste à évaluer plus ou moins le risque effectué par l’entreprise. Si l’entrepreneur considère par exemple que les normes fiscales changent trop régulièrement ou si le produit qu’il veut mettre sur le marché comporte énormément de risque économique (le bide du produit pourrait paraitre plus ou moins évident face au coutume et au habitude de vie de la population), il aura tendance à augmenter grandement ce taux.</w:t>
-      </w:r>
-    </w:p>
-    <w:p>
-      <w:pPr>
-        <w:pStyle w:val="Corps"/>
-        <w:numPr>
-          <w:ilvl w:val="0"/>
-          <w:numId w:val="9"/>
-        </w:numPr>
-        <w:spacing w:after="160"/>
-        <w:rPr>
-          <w:rFonts w:ascii="Helvetica" w:hAnsi="Helvetica"/>
-        </w:rPr>
-      </w:pPr>
-      <w:r>
-        <w:rPr>
-          <w:rFonts w:ascii="Helvetica" w:hAnsi="Helvetica"/>
-        </w:rPr>
-        <w:t>Le taux de marge de l’entreprise : Pour expliquer cela, je vais revenir sur le fait que l’entreprise simulé n’est pas une entreprise créé aléatoirement mais qu’elle respecte les coefficients de DJANKOV</w:t>
-      </w:r>
-      <w:r>
-        <w:rPr>
-          <w:rFonts w:ascii="Helvetica" w:hAnsi="Helvetica"/>
-        </w:rPr>
-        <w:t xml:space="preserve"> qui consiste a multiplié le coefficient par le PIB/tête du pays en question. Afin de pouvoir distingué une ou plusieurs différentes entreprise, le taux de marge consiste a donné l’écart entre les ventes de l’entreprise et les achats, la formule sera donc : vente/ (1+taux de marge).</w:t>
-      </w:r>
-    </w:p>
-    <w:p>
-      <w:pPr>
-        <w:pStyle w:val="Corps"/>
-        <w:spacing w:after="160"/>
-        <w:ind w:left="360"/>
-        <w:rPr>
-          <w:rFonts w:ascii="Helvetica" w:hAnsi="Helvetica"/>
-        </w:rPr>
-      </w:pPr>
-    </w:p>
-    <w:p>
-      <w:pPr>
-        <w:pStyle w:val="Corps"/>
-        <w:spacing w:after="160"/>
-        <w:ind w:left="360"/>
-        <w:rPr>
-          <w:rFonts w:ascii="Helvetica" w:hAnsi="Helvetica"/>
-        </w:rPr>
-      </w:pPr>
-    </w:p>
-    <w:p>
-      <w:pPr>
-        <w:pStyle w:val="Corps"/>
-        <w:spacing w:after="160"/>
-        <w:ind w:left="360"/>
-        <w:rPr>
-          <w:rFonts w:ascii="Helvetica" w:hAnsi="Helvetica"/>
-        </w:rPr>
-      </w:pPr>
-    </w:p>
-    <w:p>
-      <w:pPr>
-        <w:pStyle w:val="Corps"/>
-        <w:spacing w:after="160"/>
-        <w:ind w:left="360"/>
-        <w:rPr>
-          <w:rFonts w:ascii="Helvetica" w:hAnsi="Helvetica"/>
-        </w:rPr>
-      </w:pPr>
-    </w:p>
-    <w:p>
-      <w:pPr>
-        <w:pStyle w:val="Corps"/>
-        <w:spacing w:after="160"/>
-        <w:ind w:left="360"/>
-        <w:rPr>
-          <w:rFonts w:ascii="Helvetica" w:hAnsi="Helvetica"/>
-        </w:rPr>
-      </w:pPr>
-      <w:r>
-        <w:rPr>
-          <w:rFonts w:ascii="Helvetica" w:hAnsi="Helvetica"/>
-        </w:rPr>
-        <w:t xml:space="preserve">Il y aura en dessous de ce formulaire deux boutons : </w:t>
-      </w:r>
-    </w:p>
-    <w:p>
-      <w:pPr>
-        <w:pStyle w:val="Corps"/>
-        <w:numPr>
-          <w:ilvl w:val="0"/>
-          <w:numId w:val="10"/>
-        </w:numPr>
-        <w:spacing w:after="160"/>
-        <w:rPr>
-          <w:rFonts w:ascii="Helvetica" w:hAnsi="Helvetica"/>
-        </w:rPr>
-      </w:pPr>
-      <w:r>
-        <w:rPr>
-          <w:rFonts w:ascii="Helvetica" w:hAnsi="Helvetica"/>
-        </w:rPr>
-        <w:t>L’un permet de valider le formulaire, il y aura donc dès que l’utilisateur clique dessus un résumé des données de l’entreprise et un résumé sur la fiscalité du pays ainsi qu’un bouton qui permettra d’accéder à la page du modèle ou dessus il y aura le TEMI et les étapes des calculs avec toutes les données qui ont permis d’accéder au TEMI</w:t>
-      </w:r>
-    </w:p>
-    <w:p>
-      <w:pPr>
-        <w:pStyle w:val="Corps"/>
-        <w:numPr>
-          <w:ilvl w:val="0"/>
-          <w:numId w:val="10"/>
-        </w:numPr>
-        <w:spacing w:after="160"/>
-        <w:rPr>
-          <w:rFonts w:ascii="Helvetica" w:hAnsi="Helvetica"/>
-        </w:rPr>
-      </w:pPr>
-      <w:r>
-        <w:rPr>
-          <w:rFonts w:ascii="Helvetica" w:hAnsi="Helvetica"/>
-        </w:rPr>
-        <w:t xml:space="preserve">L’autre permet de commencer une comparaison entre plusieurs pays et plusieurs entreprise (taux de marge). En cliquant sur le bouton il y aura donc </w:t>
-      </w:r>
-      <w:r>
-        <w:rPr>
-          <w:rFonts w:ascii="Helvetica" w:hAnsi="Helvetica"/>
-        </w:rPr>
-        <w:t>une sous-fenêtre qui demande le régime utilisées dans tous les pays ainsi qu’un taux d’actualisation identique à toutes les entreprises. Il y aura la possibilité d’annuler ou de continué sur cette sous-fenêtre. En validant un les données entrées dans cette sous-fenêtre, on arrivera sur une autre page ou il y aura un autre formulaire ou il y aura :</w:t>
-      </w:r>
-    </w:p>
-    <w:p>
-      <w:pPr>
-        <w:pStyle w:val="Corps"/>
-        <w:numPr>
-          <w:ilvl w:val="1"/>
-          <w:numId w:val="10"/>
-        </w:numPr>
-        <w:spacing w:after="160"/>
-        <w:rPr>
-          <w:rFonts w:ascii="Helvetica" w:hAnsi="Helvetica"/>
-        </w:rPr>
-      </w:pPr>
-      <w:r>
-        <w:rPr>
-          <w:rFonts w:ascii="Helvetica" w:hAnsi="Helvetica"/>
-        </w:rPr>
-        <w:t>La liste des pays : pour ajouter un pays, il faut d’abord sélectionner le pays dans la liste déroulante puis cliquer sur le bouton ajouter Pays a coté</w:t>
-      </w:r>
-    </w:p>
-    <w:p>
-      <w:pPr>
-        <w:pStyle w:val="Corps"/>
-        <w:numPr>
-          <w:ilvl w:val="1"/>
-          <w:numId w:val="10"/>
-        </w:numPr>
-        <w:spacing w:after="160"/>
-        <w:rPr>
-          <w:rFonts w:ascii="Helvetica" w:hAnsi="Helvetica"/>
-        </w:rPr>
-      </w:pPr>
-      <w:r>
-        <w:rPr>
-          <w:rFonts w:ascii="Helvetica" w:hAnsi="Helvetica"/>
-        </w:rPr>
-        <w:t>Une zone pour entrer les différents taux de marge, de même que pour les pays, pour ajouter une entreprise avec une marge, il faut d’abord entrer la marge puis ensuite appuyer sur le bouton ajouter une entreprise</w:t>
-      </w:r>
-    </w:p>
-    <w:p>
-      <w:pPr>
-        <w:pStyle w:val="Corps"/>
-        <w:spacing w:after="160"/>
-        <w:ind w:left="720"/>
-        <w:rPr>
-          <w:rFonts w:ascii="Helvetica" w:hAnsi="Helvetica"/>
-        </w:rPr>
-      </w:pPr>
-      <w:r>
-        <w:rPr>
-          <w:rFonts w:ascii="Helvetica" w:hAnsi="Helvetica"/>
-        </w:rPr>
-        <w:t>Si une entreprise ou un pays est ajouté, on Pourrat les voir sur le côté, ils s’afficheront dans un panneau avec la possibilité de les supprimer à l’aide d’un bouton.</w:t>
-      </w:r>
-    </w:p>
-    <w:p>
-      <w:pPr>
-        <w:pStyle w:val="Corps"/>
-        <w:spacing w:after="160"/>
-        <w:ind w:left="720"/>
-        <w:rPr>
-          <w:rFonts w:ascii="Helvetica" w:hAnsi="Helvetica"/>
-        </w:rPr>
-      </w:pPr>
-      <w:r>
-        <w:rPr>
-          <w:rFonts w:ascii="Helvetica" w:hAnsi="Helvetica"/>
-        </w:rPr>
-        <w:t>Lorsqu’une entreprise et un pays seront ajoutés un graphique sur la valeur des TEMI en fonction de chaque pays sera créé ainsi qu’un tableau sur ces valeurs en fonction de chaque pays et de chaque entreprise. Le graphique sera un graphique a bar avec chaque couleur de bar représentant une entreprise. Le graphique aura en abscisse les pays sélectionner et en ordonné les pourcentages. Pour 1 point d’abysse il y aura n barre avec n représentant le nombre d’entreprise sélectionner dans le graphique.</w:t>
-      </w:r>
-    </w:p>
-    <w:p>
-      <w:pPr>
-        <w:pStyle w:val="Corps"/>
-        <w:spacing w:after="160"/>
-        <w:ind w:left="720"/>
-        <w:rPr>
-          <w:rFonts w:ascii="Helvetica" w:hAnsi="Helvetica"/>
-        </w:rPr>
-      </w:pPr>
-      <w:r>
-        <w:rPr>
-          <w:rFonts w:ascii="Helvetica" w:hAnsi="Helvetica"/>
-        </w:rPr>
-        <w:t>Dès l’apparition de ce graphique et de ce tableau, un bouton apparaitra afin d’avoir la possibilité de téléchargé le tableau des TEMI sur un fichier EXCEL(XLS).</w:t>
-      </w:r>
-    </w:p>
-    <w:p>
-      <w:pPr>
-        <w:pStyle w:val="Corps"/>
-      </w:pPr>
-    </w:p>
-    <w:p>
-      <w:pPr>
-        <w:pStyle w:val="Sous-section2"/>
-        <w:rPr>
-          <w:rFonts w:ascii="Helvetica" w:eastAsia="Helvetica" w:hAnsi="Helvetica" w:cs="Helvetica"/>
-          <w:color w:val="3762A2"/>
-        </w:rPr>
-      </w:pPr>
-      <w:r>
-        <w:rPr>
-          <w:rFonts w:ascii="Helvetica" w:hAnsi="Helvetica"/>
-          <w:color w:val="3762A2"/>
-        </w:rPr>
-        <w:lastRenderedPageBreak/>
-        <w:t>C. spécificités et livrables :</w:t>
-      </w:r>
-    </w:p>
-    <w:p>
-      <w:pPr>
-        <w:pStyle w:val="Corps"/>
-        <w:rPr>
-          <w:rFonts w:ascii="Helvetica" w:eastAsia="Helvetica" w:hAnsi="Helvetica" w:cs="Helvetica"/>
-        </w:rPr>
-      </w:pPr>
-    </w:p>
-    <w:p>
-      <w:pPr>
-        <w:pStyle w:val="Sous-section2"/>
-        <w:rPr>
-          <w:rFonts w:ascii="Helvetica" w:eastAsia="Helvetica" w:hAnsi="Helvetica" w:cs="Helvetica"/>
-          <w:color w:val="3762A2"/>
-        </w:rPr>
-      </w:pPr>
-      <w:r>
-        <w:rPr>
-          <w:rFonts w:ascii="Helvetica" w:hAnsi="Helvetica"/>
-          <w:color w:val="3762A2"/>
-        </w:rPr>
-        <w:t>C. 1. le contenu de votre site :</w:t>
-      </w:r>
-    </w:p>
-    <w:p>
-      <w:pPr>
-        <w:pStyle w:val="Corps"/>
-        <w:tabs>
-          <w:tab w:val="left" w:pos="708"/>
-          <w:tab w:val="left" w:pos="1416"/>
-          <w:tab w:val="left" w:pos="2124"/>
-          <w:tab w:val="left" w:pos="2832"/>
-          <w:tab w:val="left" w:pos="3540"/>
-          <w:tab w:val="left" w:pos="4248"/>
-          <w:tab w:val="left" w:pos="4956"/>
-          <w:tab w:val="left" w:pos="5664"/>
-          <w:tab w:val="left" w:pos="6372"/>
-          <w:tab w:val="left" w:pos="7080"/>
-          <w:tab w:val="left" w:pos="7788"/>
-          <w:tab w:val="left" w:pos="8496"/>
-        </w:tabs>
-        <w:rPr>
-          <w:rFonts w:ascii="Helvetica" w:eastAsia="Helvetica" w:hAnsi="Helvetica" w:cs="Helvetica"/>
-          <w:u w:color="000000"/>
-        </w:rPr>
-      </w:pPr>
-    </w:p>
-    <w:p>
-      <w:pPr>
-        <w:pStyle w:val="Corps"/>
-        <w:tabs>
-          <w:tab w:val="left" w:pos="708"/>
-          <w:tab w:val="left" w:pos="1416"/>
-          <w:tab w:val="left" w:pos="2124"/>
-          <w:tab w:val="left" w:pos="2832"/>
-          <w:tab w:val="left" w:pos="3540"/>
-          <w:tab w:val="left" w:pos="4248"/>
-          <w:tab w:val="left" w:pos="4956"/>
-          <w:tab w:val="left" w:pos="5664"/>
-          <w:tab w:val="left" w:pos="6372"/>
-          <w:tab w:val="left" w:pos="7080"/>
-          <w:tab w:val="left" w:pos="7788"/>
-          <w:tab w:val="left" w:pos="8496"/>
-        </w:tabs>
-        <w:rPr>
-          <w:rFonts w:ascii="Helvetica" w:eastAsia="Helvetica" w:hAnsi="Helvetica" w:cs="Helvetica"/>
-          <w:u w:color="000000"/>
-        </w:rPr>
-      </w:pPr>
-      <w:r>
-        <w:rPr>
-          <w:rFonts w:ascii="Helvetica" w:eastAsia="Helvetica" w:hAnsi="Helvetica" w:cs="Helvetica"/>
-          <w:u w:color="000000"/>
-        </w:rPr>
-        <w:t>Le site aura une barre de navigation avec le nom de l’entreprise(CERDI) qui ramènera à l’accueil lorsque quelqu’un clique dessus.</w:t>
-      </w:r>
-    </w:p>
-    <w:p>
-      <w:pPr>
-        <w:pStyle w:val="Corps"/>
-        <w:tabs>
-          <w:tab w:val="left" w:pos="708"/>
-          <w:tab w:val="left" w:pos="1416"/>
-          <w:tab w:val="left" w:pos="2124"/>
-          <w:tab w:val="left" w:pos="2832"/>
-          <w:tab w:val="left" w:pos="3540"/>
-          <w:tab w:val="left" w:pos="4248"/>
-          <w:tab w:val="left" w:pos="4956"/>
-          <w:tab w:val="left" w:pos="5664"/>
-          <w:tab w:val="left" w:pos="6372"/>
-          <w:tab w:val="left" w:pos="7080"/>
-          <w:tab w:val="left" w:pos="7788"/>
-          <w:tab w:val="left" w:pos="8496"/>
-        </w:tabs>
+        <w:jc w:val="both"/>
         <w:rPr>
           <w:rFonts w:ascii="Helvetica" w:eastAsia="Helvetica" w:hAnsi="Helvetica" w:cs="Helvetica"/>
           <w:u w:color="000000"/>
@@ -3207,6 +3520,7 @@
           <w:tab w:val="left" w:pos="7788"/>
           <w:tab w:val="left" w:pos="8496"/>
         </w:tabs>
+        <w:jc w:val="both"/>
         <w:rPr>
           <w:rFonts w:ascii="Helvetica" w:eastAsia="Helvetica" w:hAnsi="Helvetica" w:cs="Helvetica"/>
           <w:u w:color="000000"/>
@@ -3224,7 +3538,14 @@
           <w:rFonts w:ascii="Helvetica" w:eastAsia="Helvetica" w:hAnsi="Helvetica" w:cs="Helvetica"/>
           <w:u w:color="000000"/>
         </w:rPr>
-        <w:t xml:space="preserve"> c’est le formulaire de l’index</w:t>
+        <w:t xml:space="preserve"> est constituée d’un</w:t>
+      </w:r>
+      <w:r>
+        <w:rPr>
+          <w:rFonts w:ascii="Helvetica" w:eastAsia="Helvetica" w:hAnsi="Helvetica" w:cs="Helvetica"/>
+          <w:u w:color="000000"/>
+        </w:rPr>
+        <w:t xml:space="preserve"> formulaire de l’index</w:t>
       </w:r>
       <w:r>
         <w:rPr>
@@ -3255,17 +3576,32 @@
           <w:tab w:val="left" w:pos="7788"/>
           <w:tab w:val="left" w:pos="8496"/>
         </w:tabs>
-        <w:rPr>
-          <w:rFonts w:ascii="Helvetica" w:eastAsia="Helvetica" w:hAnsi="Helvetica" w:cs="Helvetica"/>
-          <w:u w:color="000000"/>
-        </w:rPr>
-      </w:pPr>
-      <w:r>
-        <w:rPr>
-          <w:rFonts w:ascii="Helvetica" w:eastAsia="Helvetica" w:hAnsi="Helvetica" w:cs="Helvetica"/>
-          <w:u w:color="000000"/>
-        </w:rPr>
-        <w:t>La deuxième partie, il s’agit de mettre en place une comparaison entre plusieurs TEMI de différente entreprise dans plusieurs pays</w:t>
+        <w:jc w:val="both"/>
+        <w:rPr>
+          <w:rFonts w:ascii="Helvetica" w:eastAsia="Helvetica" w:hAnsi="Helvetica" w:cs="Helvetica"/>
+          <w:u w:color="000000"/>
+        </w:rPr>
+      </w:pPr>
+      <w:r>
+        <w:rPr>
+          <w:rFonts w:ascii="Helvetica" w:eastAsia="Helvetica" w:hAnsi="Helvetica" w:cs="Helvetica"/>
+          <w:u w:color="000000"/>
+        </w:rPr>
+        <w:t>Pour l</w:t>
+      </w:r>
+      <w:r>
+        <w:rPr>
+          <w:rFonts w:ascii="Helvetica" w:eastAsia="Helvetica" w:hAnsi="Helvetica" w:cs="Helvetica"/>
+          <w:u w:color="000000"/>
+        </w:rPr>
+        <w:t>a deuxième partie, il s’agit de mettre en place une comparaison entre plusieurs TEMI de différente entreprise dans plusieurs pays</w:t>
+      </w:r>
+      <w:r>
+        <w:rPr>
+          <w:rFonts w:ascii="Helvetica" w:eastAsia="Helvetica" w:hAnsi="Helvetica" w:cs="Helvetica"/>
+          <w:u w:color="000000"/>
+        </w:rPr>
+        <w:t>.</w:t>
       </w:r>
     </w:p>
     <w:p>
@@ -3285,65 +3621,32 @@
           <w:tab w:val="left" w:pos="7788"/>
           <w:tab w:val="left" w:pos="8496"/>
         </w:tabs>
-        <w:ind w:left="360"/>
-        <w:rPr>
-          <w:rFonts w:ascii="Helvetica" w:eastAsia="Helvetica" w:hAnsi="Helvetica" w:cs="Helvetica"/>
-          <w:u w:color="000000"/>
-        </w:rPr>
-      </w:pPr>
-    </w:p>
-    <w:p>
-      <w:pPr>
-        <w:pStyle w:val="Corps"/>
-        <w:tabs>
-          <w:tab w:val="left" w:pos="708"/>
-          <w:tab w:val="left" w:pos="1416"/>
-          <w:tab w:val="left" w:pos="2124"/>
-          <w:tab w:val="left" w:pos="2832"/>
-          <w:tab w:val="left" w:pos="3540"/>
-          <w:tab w:val="left" w:pos="4248"/>
-          <w:tab w:val="left" w:pos="4956"/>
-          <w:tab w:val="left" w:pos="5664"/>
-          <w:tab w:val="left" w:pos="6372"/>
-          <w:tab w:val="left" w:pos="7080"/>
-          <w:tab w:val="left" w:pos="7788"/>
-          <w:tab w:val="left" w:pos="8496"/>
-        </w:tabs>
-        <w:ind w:left="360"/>
-        <w:rPr>
-          <w:rFonts w:ascii="Helvetica" w:eastAsia="Helvetica" w:hAnsi="Helvetica" w:cs="Helvetica"/>
-          <w:u w:color="000000"/>
-        </w:rPr>
-      </w:pPr>
-    </w:p>
-    <w:p>
-      <w:pPr>
-        <w:pStyle w:val="Corps"/>
-        <w:tabs>
-          <w:tab w:val="left" w:pos="708"/>
-          <w:tab w:val="left" w:pos="1416"/>
-          <w:tab w:val="left" w:pos="2124"/>
-          <w:tab w:val="left" w:pos="2832"/>
-          <w:tab w:val="left" w:pos="3540"/>
-          <w:tab w:val="left" w:pos="4248"/>
-          <w:tab w:val="left" w:pos="4956"/>
-          <w:tab w:val="left" w:pos="5664"/>
-          <w:tab w:val="left" w:pos="6372"/>
-          <w:tab w:val="left" w:pos="7080"/>
-          <w:tab w:val="left" w:pos="7788"/>
-          <w:tab w:val="left" w:pos="8496"/>
-        </w:tabs>
-        <w:rPr>
-          <w:rFonts w:ascii="Helvetica" w:eastAsia="Helvetica" w:hAnsi="Helvetica" w:cs="Helvetica"/>
-          <w:u w:color="000000"/>
-        </w:rPr>
-      </w:pPr>
-      <w:r>
-        <w:rPr>
-          <w:rFonts w:ascii="Helvetica" w:eastAsia="Helvetica" w:hAnsi="Helvetica" w:cs="Helvetica"/>
-          <w:u w:color="000000"/>
-        </w:rPr>
-        <w:t>Dans la première partie, il s’agit d’un formulaire avec plusieurs paramètres en entrer :</w:t>
+        <w:jc w:val="both"/>
+        <w:rPr>
+          <w:rFonts w:ascii="Helvetica" w:eastAsia="Helvetica" w:hAnsi="Helvetica" w:cs="Helvetica"/>
+          <w:u w:color="000000"/>
+        </w:rPr>
+      </w:pPr>
+      <w:r>
+        <w:rPr>
+          <w:rFonts w:ascii="Helvetica" w:eastAsia="Helvetica" w:hAnsi="Helvetica" w:cs="Helvetica"/>
+          <w:u w:color="000000"/>
+        </w:rPr>
+        <w:t>Dans la première partie, il s’agit d’un formulaire ave</w:t>
+      </w:r>
+      <w:r>
+        <w:rPr>
+          <w:rFonts w:ascii="Helvetica" w:eastAsia="Helvetica" w:hAnsi="Helvetica" w:cs="Helvetica"/>
+          <w:u w:color="000000"/>
+        </w:rPr>
+        <w:t>c plusieurs paramètres en entrée</w:t>
+      </w:r>
+      <w:r>
+        <w:rPr>
+          <w:rFonts w:ascii="Helvetica" w:eastAsia="Helvetica" w:hAnsi="Helvetica" w:cs="Helvetica"/>
+          <w:u w:color="000000"/>
+        </w:rPr>
+        <w:t> :</w:t>
       </w:r>
     </w:p>
     <w:p>
@@ -3367,6 +3670,7 @@
           <w:tab w:val="left" w:pos="7788"/>
           <w:tab w:val="left" w:pos="8496"/>
         </w:tabs>
+        <w:jc w:val="both"/>
         <w:rPr>
           <w:rFonts w:ascii="Helvetica" w:eastAsia="Helvetica" w:hAnsi="Helvetica" w:cs="Helvetica"/>
           <w:u w:color="000000"/>
@@ -3401,6 +3705,7 @@
           <w:tab w:val="left" w:pos="7788"/>
           <w:tab w:val="left" w:pos="8496"/>
         </w:tabs>
+        <w:jc w:val="both"/>
         <w:rPr>
           <w:rFonts w:ascii="Helvetica" w:eastAsia="Helvetica" w:hAnsi="Helvetica" w:cs="Helvetica"/>
           <w:u w:color="000000"/>
@@ -3435,6 +3740,7 @@
           <w:tab w:val="left" w:pos="7788"/>
           <w:tab w:val="left" w:pos="8496"/>
         </w:tabs>
+        <w:jc w:val="both"/>
         <w:rPr>
           <w:rFonts w:ascii="Helvetica" w:eastAsia="Helvetica" w:hAnsi="Helvetica" w:cs="Helvetica"/>
           <w:u w:color="000000"/>
@@ -3469,6 +3775,7 @@
           <w:tab w:val="left" w:pos="7788"/>
           <w:tab w:val="left" w:pos="8496"/>
         </w:tabs>
+        <w:jc w:val="both"/>
         <w:rPr>
           <w:rFonts w:ascii="Helvetica" w:eastAsia="Helvetica" w:hAnsi="Helvetica" w:cs="Helvetica"/>
           <w:u w:color="000000"/>
@@ -3500,6 +3807,7 @@
           <w:tab w:val="left" w:pos="8496"/>
         </w:tabs>
         <w:ind w:left="360"/>
+        <w:jc w:val="both"/>
         <w:rPr>
           <w:rFonts w:ascii="Helvetica" w:eastAsia="Helvetica" w:hAnsi="Helvetica" w:cs="Helvetica"/>
           <w:u w:color="000000"/>
@@ -3527,6 +3835,7 @@
           <w:tab w:val="left" w:pos="7788"/>
           <w:tab w:val="left" w:pos="8496"/>
         </w:tabs>
+        <w:jc w:val="both"/>
         <w:rPr>
           <w:rFonts w:ascii="Helvetica" w:eastAsia="Helvetica" w:hAnsi="Helvetica" w:cs="Helvetica"/>
           <w:u w:color="000000"/>
@@ -3597,6 +3906,7 @@
           <w:tab w:val="left" w:pos="7788"/>
           <w:tab w:val="left" w:pos="8496"/>
         </w:tabs>
+        <w:jc w:val="both"/>
         <w:rPr>
           <w:rFonts w:ascii="Helvetica" w:eastAsia="Helvetica" w:hAnsi="Helvetica" w:cs="Helvetica"/>
           <w:u w:color="000000"/>
@@ -3630,6 +3940,7 @@
           <w:tab w:val="left" w:pos="7788"/>
           <w:tab w:val="left" w:pos="8496"/>
         </w:tabs>
+        <w:jc w:val="both"/>
         <w:rPr>
           <w:rFonts w:ascii="Helvetica" w:eastAsia="Helvetica" w:hAnsi="Helvetica" w:cs="Helvetica"/>
           <w:u w:color="000000"/>
@@ -3664,6 +3975,7 @@
           <w:tab w:val="left" w:pos="7788"/>
           <w:tab w:val="left" w:pos="8496"/>
         </w:tabs>
+        <w:jc w:val="both"/>
         <w:rPr>
           <w:rFonts w:ascii="Helvetica" w:eastAsia="Helvetica" w:hAnsi="Helvetica" w:cs="Helvetica"/>
           <w:u w:color="000000"/>
@@ -3698,6 +4010,7 @@
           <w:tab w:val="left" w:pos="7788"/>
           <w:tab w:val="left" w:pos="8496"/>
         </w:tabs>
+        <w:jc w:val="both"/>
         <w:rPr>
           <w:rFonts w:ascii="Helvetica" w:eastAsia="Helvetica" w:hAnsi="Helvetica" w:cs="Helvetica"/>
           <w:u w:color="000000"/>
@@ -3781,6 +4094,7 @@
           <w:tab w:val="left" w:pos="7788"/>
           <w:tab w:val="left" w:pos="8496"/>
         </w:tabs>
+        <w:jc w:val="both"/>
         <w:rPr>
           <w:rFonts w:ascii="Helvetica" w:eastAsia="Helvetica" w:hAnsi="Helvetica" w:cs="Helvetica"/>
           <w:u w:color="000000"/>
@@ -3815,6 +4129,36 @@
           <w:u w:color="000000"/>
         </w:rPr>
         <w:t>, elle change le nombre d’achat de l’entreprise afin que la différence ventes-achat soit plus ou moins grande. Mais elle représente si l’entreprise a plus ou moins bien marché. Elle représente un gain d’argent plus ou moins grand de l’entreprise.</w:t>
+      </w:r>
+      <w:r>
+        <w:rPr>
+          <w:rFonts w:ascii="Helvetica" w:hAnsi="Helvetica"/>
+        </w:rPr>
+        <w:t xml:space="preserve"> </w:t>
+      </w:r>
+      <w:r>
+        <w:rPr>
+          <w:rFonts w:ascii="Helvetica" w:hAnsi="Helvetica"/>
+        </w:rPr>
+        <w:t>L</w:t>
+      </w:r>
+      <w:r>
+        <w:rPr>
+          <w:rFonts w:ascii="Helvetica" w:hAnsi="Helvetica"/>
+        </w:rPr>
+        <w:t xml:space="preserve">e taux de marge consiste a donné l’écart entre les ventes de l’entreprise et les achats, la formule sera donc : </w:t>
+      </w:r>
+      <w:r>
+        <w:rPr>
+          <w:rFonts w:ascii="Helvetica" w:hAnsi="Helvetica"/>
+        </w:rPr>
+        <w:t>achat=</w:t>
+      </w:r>
+      <w:r>
+        <w:rPr>
+          <w:rFonts w:ascii="Helvetica" w:hAnsi="Helvetica"/>
+        </w:rPr>
+        <w:t>vente/ (1+taux de marge)</w:t>
       </w:r>
     </w:p>
     <w:p>
@@ -3834,17 +4178,32 @@
           <w:tab w:val="left" w:pos="7788"/>
           <w:tab w:val="left" w:pos="8496"/>
         </w:tabs>
-        <w:rPr>
-          <w:rFonts w:ascii="Helvetica" w:eastAsia="Helvetica" w:hAnsi="Helvetica" w:cs="Helvetica"/>
-          <w:u w:color="000000"/>
-        </w:rPr>
-      </w:pPr>
-      <w:r>
-        <w:rPr>
-          <w:rFonts w:ascii="Helvetica" w:eastAsia="Helvetica" w:hAnsi="Helvetica" w:cs="Helvetica"/>
-          <w:u w:color="000000"/>
-        </w:rPr>
-        <w:t>Une fois ces valeurs entrées et choisi avec soin, l’utilisateur doit valider son choix en appuyant sur le bouton « valider ». Une fois cette dernière action faite, le site va afficher un résumé de l’entreprise avec son compte de résultat, son bilan à l’ouverture,</w:t>
+        <w:jc w:val="both"/>
+        <w:rPr>
+          <w:rFonts w:ascii="Helvetica" w:eastAsia="Helvetica" w:hAnsi="Helvetica" w:cs="Helvetica"/>
+          <w:u w:color="000000"/>
+        </w:rPr>
+      </w:pPr>
+      <w:r>
+        <w:rPr>
+          <w:rFonts w:ascii="Helvetica" w:eastAsia="Helvetica" w:hAnsi="Helvetica" w:cs="Helvetica"/>
+          <w:u w:color="000000"/>
+        </w:rPr>
+        <w:t>Une fois ces valeurs entrées et choisi</w:t>
+      </w:r>
+      <w:r>
+        <w:rPr>
+          <w:rFonts w:ascii="Helvetica" w:eastAsia="Helvetica" w:hAnsi="Helvetica" w:cs="Helvetica"/>
+          <w:u w:color="000000"/>
+        </w:rPr>
+        <w:t>es</w:t>
+      </w:r>
+      <w:r>
+        <w:rPr>
+          <w:rFonts w:ascii="Helvetica" w:eastAsia="Helvetica" w:hAnsi="Helvetica" w:cs="Helvetica"/>
+          <w:u w:color="000000"/>
+        </w:rPr>
+        <w:t xml:space="preserve"> avec soin, l’utilisateur doit valider son choix en appuyant sur le bouton « valider ». Une fois cette dernière action faite, le site va afficher un résumé de l’entreprise avec son compte de résultat, son bilan à l’ouverture,</w:t>
       </w:r>
       <w:r>
         <w:rPr>
@@ -3885,17 +4244,32 @@
           <w:tab w:val="left" w:pos="7788"/>
           <w:tab w:val="left" w:pos="8496"/>
         </w:tabs>
-        <w:rPr>
-          <w:rFonts w:ascii="Helvetica" w:eastAsia="Helvetica" w:hAnsi="Helvetica" w:cs="Helvetica"/>
-          <w:u w:color="000000"/>
-        </w:rPr>
-      </w:pPr>
-      <w:r>
-        <w:rPr>
-          <w:rFonts w:ascii="Helvetica" w:eastAsia="Helvetica" w:hAnsi="Helvetica" w:cs="Helvetica"/>
-          <w:u w:color="000000"/>
-        </w:rPr>
-        <w:t xml:space="preserve">Puis deux boutons apparaissent : le bouton « retour » qui permet juste de rafraichir la page et de revenir au formulaire de départ., le bouton « voire résultat » : ce bouton permet d’accéder à une autre page ou on y voit le </w:t>
+        <w:jc w:val="both"/>
+        <w:rPr>
+          <w:rFonts w:ascii="Helvetica" w:eastAsia="Helvetica" w:hAnsi="Helvetica" w:cs="Helvetica"/>
+          <w:u w:color="000000"/>
+        </w:rPr>
+      </w:pPr>
+      <w:r>
+        <w:rPr>
+          <w:rFonts w:ascii="Helvetica" w:eastAsia="Helvetica" w:hAnsi="Helvetica" w:cs="Helvetica"/>
+          <w:u w:color="000000"/>
+        </w:rPr>
+        <w:t>Puis deux boutons apparaissent : le bouton « retour » qui permet juste de rafraichir la page et de revenir au formulaire de départ., le bouton « voire résultat » : ce bouton perm</w:t>
+      </w:r>
+      <w:r>
+        <w:rPr>
+          <w:rFonts w:ascii="Helvetica" w:eastAsia="Helvetica" w:hAnsi="Helvetica" w:cs="Helvetica"/>
+          <w:u w:color="000000"/>
+        </w:rPr>
+        <w:t>et d’accéder à une autre page où</w:t>
+      </w:r>
+      <w:r>
+        <w:rPr>
+          <w:rFonts w:ascii="Helvetica" w:eastAsia="Helvetica" w:hAnsi="Helvetica" w:cs="Helvetica"/>
+          <w:u w:color="000000"/>
+        </w:rPr>
+        <w:t xml:space="preserve"> on y voit le résultat </w:t>
       </w:r>
       <w:r>
         <w:rPr>
@@ -3903,7 +4277,7 @@
           <w:u w:color="000000"/>
         </w:rPr>
         <w:lastRenderedPageBreak/>
-        <w:t>résultat composé de la valeur du TEMI, les flux de trésoreries, les taux de rendements internes, les taux effectifs marginaux. Puis des détails du style : coût d’investissement, les différents Amortissements, les Amortissements Exceptionnels, la Taxe sur la valeur ajoutée sur le pétrole, les contributions forfaitaires employeurs, les impôts sur le revenu des créances</w:t>
+        <w:t>composé de la valeur du TEMI, les flux de trésoreries, les taux de rendements internes, les taux effectifs marginaux. Puis des détails du style : coût d’investissement, les différents Amortissements, les Amortissements Exceptionnels, la Taxe sur la valeur ajoutée sur le pétrole, les contributions forfaitaires employeurs, les impôts sur le revenu des créances</w:t>
       </w:r>
       <w:r>
         <w:rPr>
@@ -3930,24 +4304,90 @@
           <w:tab w:val="left" w:pos="7788"/>
           <w:tab w:val="left" w:pos="8496"/>
         </w:tabs>
-        <w:rPr>
-          <w:rFonts w:ascii="Helvetica" w:eastAsia="Helvetica" w:hAnsi="Helvetica" w:cs="Helvetica"/>
-          <w:u w:color="000000"/>
-        </w:rPr>
-      </w:pPr>
-      <w:r>
-        <w:rPr>
-          <w:rFonts w:ascii="Helvetica" w:eastAsia="Helvetica" w:hAnsi="Helvetica" w:cs="Helvetica"/>
-          <w:u w:color="000000"/>
-        </w:rPr>
-        <w:t>Pour commencer la deuxième partie, Il faut cliquez sur le bouton « Démarrer comparaison ». Lors de cette action une sous fenêtre que l’on nommera modal s’ouvre, sur lequel il demande de saisir le taux d’actualisation et le régime. Ces derniers ont la même explication que dans le premier cas</w:t>
-      </w:r>
-      <w:r>
-        <w:rPr>
-          <w:rFonts w:ascii="Helvetica" w:eastAsia="Helvetica" w:hAnsi="Helvetica" w:cs="Helvetica"/>
-          <w:u w:color="000000"/>
-        </w:rPr>
-        <w:t>, ils sont demandés ainsi car pour la suite ses deux données resteront les mêmes au cours des démarches. En bas du modal, il y a deux bouton un bouton « retour » pour annuler et un bouton « continuer » pour valider le formulaire et continuer. Une fois les données saisis et sélectionnées, on arrive sur une nouvelle page où il y a un nouveau formulaire composé d’une liste déroulante avec le nom des pays étudiés un bouton « ajouter un pays », une zone de texte intitulé « taux de marges de l’entreprises », un bouton « ajouter une entreprise ». Pour la liste déroulante et le taux de marge, on obtient les mêmes explications que dans le premier formulaire du site. Pour le bouton « ajouter un pays </w:t>
+        <w:jc w:val="both"/>
+        <w:rPr>
+          <w:rFonts w:ascii="Helvetica" w:eastAsia="Helvetica" w:hAnsi="Helvetica" w:cs="Helvetica"/>
+          <w:u w:color="000000"/>
+        </w:rPr>
+      </w:pPr>
+      <w:r>
+        <w:rPr>
+          <w:rFonts w:ascii="Helvetica" w:eastAsia="Helvetica" w:hAnsi="Helvetica" w:cs="Helvetica"/>
+          <w:u w:color="000000"/>
+        </w:rPr>
+        <w:t>Pour commencer la deuxième partie</w:t>
+      </w:r>
+      <w:r>
+        <w:rPr>
+          <w:rFonts w:ascii="Helvetica" w:eastAsia="Helvetica" w:hAnsi="Helvetica" w:cs="Helvetica"/>
+          <w:u w:color="000000"/>
+        </w:rPr>
+        <w:t>, Il faut cliquer</w:t>
+      </w:r>
+      <w:r>
+        <w:rPr>
+          <w:rFonts w:ascii="Helvetica" w:eastAsia="Helvetica" w:hAnsi="Helvetica" w:cs="Helvetica"/>
+          <w:u w:color="000000"/>
+        </w:rPr>
+        <w:t xml:space="preserve"> sur le bouton « Démarrer comparaison ». Lors de cette action une sous fenêtre que l’on nommera modal s’ouvre, sur lequel il demande de saisir le taux d’actualisation et le régime. Ces derniers ont la même explication que dans le premier cas</w:t>
+      </w:r>
+      <w:r>
+        <w:rPr>
+          <w:rFonts w:ascii="Helvetica" w:eastAsia="Helvetica" w:hAnsi="Helvetica" w:cs="Helvetica"/>
+          <w:u w:color="000000"/>
+        </w:rPr>
+        <w:t>, ils sont de</w:t>
+      </w:r>
+      <w:r>
+        <w:rPr>
+          <w:rFonts w:ascii="Helvetica" w:eastAsia="Helvetica" w:hAnsi="Helvetica" w:cs="Helvetica"/>
+          <w:u w:color="000000"/>
+        </w:rPr>
+        <w:t>mandés ainsi car pour la suite c</w:t>
+      </w:r>
+      <w:r>
+        <w:rPr>
+          <w:rFonts w:ascii="Helvetica" w:eastAsia="Helvetica" w:hAnsi="Helvetica" w:cs="Helvetica"/>
+          <w:u w:color="000000"/>
+        </w:rPr>
+        <w:t>es deux données resteront les mêmes au cours des démarches. En bas du modal, il y a deux bouton un bouton « </w:t>
+      </w:r>
+      <w:r>
+        <w:rPr>
+          <w:rFonts w:ascii="Helvetica" w:eastAsia="Helvetica" w:hAnsi="Helvetica" w:cs="Helvetica"/>
+          <w:u w:color="000000"/>
+        </w:rPr>
+        <w:t>Annuler</w:t>
+      </w:r>
+      <w:r>
+        <w:rPr>
+          <w:rFonts w:ascii="Helvetica" w:eastAsia="Helvetica" w:hAnsi="Helvetica" w:cs="Helvetica"/>
+          <w:u w:color="000000"/>
+        </w:rPr>
+        <w:t> » pour annuler</w:t>
+      </w:r>
+      <w:r>
+        <w:rPr>
+          <w:rFonts w:ascii="Helvetica" w:eastAsia="Helvetica" w:hAnsi="Helvetica" w:cs="Helvetica"/>
+          <w:u w:color="000000"/>
+        </w:rPr>
+        <w:t xml:space="preserve"> la comparaison, on aura donc un retour au début du site et donc on pourra choisir entre la deuxième et la première partie, et</w:t>
+      </w:r>
+      <w:r>
+        <w:rPr>
+          <w:rFonts w:ascii="Helvetica" w:eastAsia="Helvetica" w:hAnsi="Helvetica" w:cs="Helvetica"/>
+          <w:u w:color="000000"/>
+        </w:rPr>
+        <w:t xml:space="preserve"> un bouton « continuer » pour valider le formulaire et continuer. Une fois les données saisis et sélectionnées, on arrive sur une nouvelle page où il y a un nouveau formulaire composé d’une liste déroulante avec le nom des pays étudiés un bouton « ajouter un pays », une zone de texte intitulé « taux de marges de l’entreprises », un bouton «</w:t>
+      </w:r>
+      <w:bookmarkStart w:id="0" w:name="_GoBack"/>
+      <w:bookmarkEnd w:id="0"/>
+      <w:r>
+        <w:rPr>
+          <w:rFonts w:ascii="Helvetica" w:eastAsia="Helvetica" w:hAnsi="Helvetica" w:cs="Helvetica"/>
+          <w:u w:color="000000"/>
+        </w:rPr>
+        <w:t> ajouter une entreprise ». Pour la liste déroulante et le taux de marge, on obtient les mêmes explications que dans le premier formulaire du site. Pour le bouton « ajouter un pays </w:t>
       </w:r>
       <w:r>
         <w:rPr>
@@ -4002,6 +4442,7 @@
           <w:tab w:val="left" w:pos="7788"/>
           <w:tab w:val="left" w:pos="8496"/>
         </w:tabs>
+        <w:jc w:val="both"/>
         <w:rPr>
           <w:rFonts w:ascii="Helvetica" w:eastAsia="Helvetica" w:hAnsi="Helvetica" w:cs="Helvetica"/>
           <w:u w:color="000000"/>
@@ -4019,7 +4460,21 @@
           <w:rFonts w:ascii="Helvetica" w:eastAsia="Helvetica" w:hAnsi="Helvetica" w:cs="Helvetica"/>
           <w:u w:color="000000"/>
         </w:rPr>
-        <w:t>, si l’une de ces dernières n’ont plus d’item, le graphique et le tableau disparaissent aussi.</w:t>
+        <w:t xml:space="preserve">, si l’une de ces </w:t>
+      </w:r>
+      <w:r>
+        <w:rPr>
+          <w:rFonts w:ascii="Helvetica" w:eastAsia="Helvetica" w:hAnsi="Helvetica" w:cs="Helvetica"/>
+          <w:u w:color="000000"/>
+        </w:rPr>
+        <w:t>listes</w:t>
+      </w:r>
+      <w:r>
+        <w:rPr>
+          <w:rFonts w:ascii="Helvetica" w:eastAsia="Helvetica" w:hAnsi="Helvetica" w:cs="Helvetica"/>
+          <w:u w:color="000000"/>
+        </w:rPr>
+        <w:t xml:space="preserve"> n’ont plus d’item, le graphique et le tableau disparaissent aussi.</w:t>
       </w:r>
     </w:p>
     <w:p>
@@ -4039,6 +4494,7 @@
           <w:tab w:val="left" w:pos="7788"/>
           <w:tab w:val="left" w:pos="8496"/>
         </w:tabs>
+        <w:jc w:val="both"/>
         <w:rPr>
           <w:rFonts w:ascii="Helvetica" w:eastAsia="Helvetica" w:hAnsi="Helvetica" w:cs="Helvetica"/>
           <w:u w:color="000000"/>
@@ -4069,17 +4525,25 @@
           <w:tab w:val="left" w:pos="7788"/>
           <w:tab w:val="left" w:pos="8496"/>
         </w:tabs>
-        <w:rPr>
-          <w:rFonts w:ascii="Helvetica" w:eastAsia="Helvetica" w:hAnsi="Helvetica" w:cs="Helvetica"/>
-          <w:u w:color="000000"/>
-        </w:rPr>
-      </w:pPr>
-      <w:r>
-        <w:rPr>
-          <w:rFonts w:ascii="Helvetica" w:eastAsia="Helvetica" w:hAnsi="Helvetica" w:cs="Helvetica"/>
-          <w:u w:color="000000"/>
-        </w:rPr>
-        <w:t>Pour le graphique est un graphique à barre. Chaque couleur des barres représente une entreprise, le pourcentage des TEMI se situe en ordonnée et les pays se situe en Abscisse, il y a donc n barres par point d’abscisses avec n le nombre d’entreprise.</w:t>
+        <w:jc w:val="both"/>
+        <w:rPr>
+          <w:rFonts w:ascii="Helvetica" w:eastAsia="Helvetica" w:hAnsi="Helvetica" w:cs="Helvetica"/>
+          <w:u w:color="000000"/>
+        </w:rPr>
+      </w:pPr>
+      <w:r>
+        <w:rPr>
+          <w:rFonts w:ascii="Helvetica" w:eastAsia="Helvetica" w:hAnsi="Helvetica" w:cs="Helvetica"/>
+          <w:u w:color="000000"/>
+        </w:rPr>
+        <w:t>Le</w:t>
+      </w:r>
+      <w:r>
+        <w:rPr>
+          <w:rFonts w:ascii="Helvetica" w:eastAsia="Helvetica" w:hAnsi="Helvetica" w:cs="Helvetica"/>
+          <w:u w:color="000000"/>
+        </w:rPr>
+        <w:t xml:space="preserve"> graphique est un graphique à barre. Chaque couleur des barres représente une entreprise, le pourcentage des TEMI se situe en ordonnée et les pays se situe en Abscisse, il y a donc n barres par point d’abscisses avec n le nombre d’entreprise.</w:t>
       </w:r>
     </w:p>
     <w:p>
@@ -4099,6 +4563,7 @@
           <w:tab w:val="left" w:pos="7788"/>
           <w:tab w:val="left" w:pos="8496"/>
         </w:tabs>
+        <w:jc w:val="both"/>
         <w:rPr>
           <w:rFonts w:ascii="Helvetica" w:eastAsia="Helvetica" w:hAnsi="Helvetica" w:cs="Helvetica"/>
           <w:u w:color="000000"/>
@@ -4153,6 +4618,7 @@
       <w:pPr>
         <w:pStyle w:val="Corps"/>
         <w:spacing w:after="160"/>
+        <w:jc w:val="both"/>
         <w:rPr>
           <w:rFonts w:ascii="Helvetica" w:hAnsi="Helvetica"/>
         </w:rPr>
@@ -4168,6 +4634,7 @@
       <w:pPr>
         <w:pStyle w:val="Corps"/>
         <w:spacing w:after="160"/>
+        <w:jc w:val="both"/>
         <w:rPr>
           <w:rFonts w:ascii="Helvetica" w:hAnsi="Helvetica"/>
         </w:rPr>
@@ -4183,6 +4650,7 @@
       <w:pPr>
         <w:pStyle w:val="Corps"/>
         <w:spacing w:after="160"/>
+        <w:jc w:val="both"/>
         <w:rPr>
           <w:rFonts w:ascii="Helvetica" w:eastAsia="Helvetica" w:hAnsi="Helvetica" w:cs="Helvetica"/>
         </w:rPr>
@@ -4198,6 +4666,7 @@
       <w:pPr>
         <w:pStyle w:val="Corps"/>
         <w:spacing w:after="160"/>
+        <w:jc w:val="both"/>
         <w:rPr>
           <w:rFonts w:ascii="Helvetica" w:eastAsia="Helvetica" w:hAnsi="Helvetica" w:cs="Helvetica"/>
         </w:rPr>
@@ -4227,6 +4696,7 @@
       <w:pPr>
         <w:pStyle w:val="Corps"/>
         <w:spacing w:after="160"/>
+        <w:jc w:val="both"/>
         <w:rPr>
           <w:rFonts w:ascii="Helvetica" w:eastAsia="Helvetica" w:hAnsi="Helvetica" w:cs="Helvetica"/>
         </w:rPr>
@@ -4297,6 +4767,7 @@
     </w:p>
     <w:p>
       <w:pPr>
+        <w:jc w:val="both"/>
         <w:rPr>
           <w:rFonts w:ascii="Helvetica" w:hAnsi="Helvetica" w:cs="Helvetica"/>
           <w:sz w:val="26"/>
@@ -4340,6 +4811,7 @@
           <w:tab w:val="left" w:pos="7788"/>
           <w:tab w:val="left" w:pos="8496"/>
         </w:tabs>
+        <w:jc w:val="both"/>
         <w:rPr>
           <w:rFonts w:ascii="Helvetica" w:eastAsia="Helvetica" w:hAnsi="Helvetica" w:cs="Helvetica"/>
           <w:u w:color="000000"/>
@@ -4405,6 +4877,7 @@
       <w:pPr>
         <w:pStyle w:val="Corps"/>
         <w:spacing w:after="160"/>
+        <w:jc w:val="both"/>
         <w:rPr>
           <w:rFonts w:ascii="Helvetica" w:eastAsia="Helvetica" w:hAnsi="Helvetica" w:cs="Helvetica"/>
         </w:rPr>
@@ -4420,6 +4893,7 @@
       <w:pPr>
         <w:pStyle w:val="Corps"/>
         <w:spacing w:after="160"/>
+        <w:jc w:val="both"/>
         <w:rPr>
           <w:rFonts w:ascii="Helvetica" w:eastAsia="Helvetica" w:hAnsi="Helvetica" w:cs="Helvetica"/>
         </w:rPr>
@@ -4537,7 +5011,7 @@
         <w:bCs/>
         <w:noProof/>
       </w:rPr>
-      <w:t>6</w:t>
+      <w:t>10</w:t>
     </w:r>
     <w:r>
       <w:rPr>

</xml_diff>